<commit_message>
opis gauss18 - 400 iteracji
</commit_message>
<xml_diff>
--- a/tekst/Wyniki testów.docx
+++ b/tekst/Wyniki testów.docx
@@ -5711,27 +5711,14 @@
       <w:r>
         <w:t xml:space="preserve">Tabela </w:t>
       </w:r>
-      <w:r>
-        <w:fldChar w:fldCharType="begin"/>
-      </w:r>
-      <w:r>
-        <w:instrText xml:space="preserve"> SEQ Tabela \* ARABIC </w:instrText>
-      </w:r>
-      <w:r>
-        <w:fldChar w:fldCharType="separate"/>
-      </w:r>
-      <w:r>
-        <w:rPr>
-          <w:noProof/>
-        </w:rPr>
-        <w:t>1</w:t>
-      </w:r>
-      <w:r>
-        <w:rPr>
-          <w:noProof/>
-        </w:rPr>
-        <w:fldChar w:fldCharType="end"/>
-      </w:r>
+      <w:fldSimple w:instr=" SEQ Tabela \* ARABIC ">
+        <w:r>
+          <w:rPr>
+            <w:noProof/>
+          </w:rPr>
+          <w:t>1</w:t>
+        </w:r>
+      </w:fldSimple>
       <w:bookmarkEnd w:id="1"/>
       <w:r>
         <w:t>: Prawdopodobieństwo wyboru konfiguracji do dalszej analizy w zależności od parametru prawdopodobieństwa</w:t>
@@ -5937,27 +5924,14 @@
       <w:r>
         <w:t xml:space="preserve">Wykres </w:t>
       </w:r>
-      <w:r>
-        <w:fldChar w:fldCharType="begin"/>
-      </w:r>
-      <w:r>
-        <w:instrText xml:space="preserve"> SEQ Wykres \* ARABIC </w:instrText>
-      </w:r>
-      <w:r>
-        <w:fldChar w:fldCharType="separate"/>
-      </w:r>
-      <w:r>
-        <w:rPr>
-          <w:noProof/>
-        </w:rPr>
-        <w:t>1</w:t>
-      </w:r>
-      <w:r>
-        <w:rPr>
-          <w:noProof/>
-        </w:rPr>
-        <w:fldChar w:fldCharType="end"/>
-      </w:r>
+      <w:fldSimple w:instr=" SEQ Wykres \* ARABIC ">
+        <w:r>
+          <w:rPr>
+            <w:noProof/>
+          </w:rPr>
+          <w:t>1</w:t>
+        </w:r>
+      </w:fldSimple>
       <w:bookmarkEnd w:id="3"/>
       <w:r>
         <w:t>: Przebieg</w:t>
@@ -6018,27 +5992,14 @@
       <w:r>
         <w:t xml:space="preserve">Wykres </w:t>
       </w:r>
-      <w:r>
-        <w:fldChar w:fldCharType="begin"/>
-      </w:r>
-      <w:r>
-        <w:instrText xml:space="preserve"> SEQ Wykres \* ARABIC </w:instrText>
-      </w:r>
-      <w:r>
-        <w:fldChar w:fldCharType="separate"/>
-      </w:r>
-      <w:r>
-        <w:rPr>
-          <w:noProof/>
-        </w:rPr>
-        <w:t>2</w:t>
-      </w:r>
-      <w:r>
-        <w:rPr>
-          <w:noProof/>
-        </w:rPr>
-        <w:fldChar w:fldCharType="end"/>
-      </w:r>
+      <w:fldSimple w:instr=" SEQ Wykres \* ARABIC ">
+        <w:r>
+          <w:rPr>
+            <w:noProof/>
+          </w:rPr>
+          <w:t>2</w:t>
+        </w:r>
+      </w:fldSimple>
       <w:bookmarkEnd w:id="5"/>
       <w:r>
         <w:t xml:space="preserve">: </w:t>
@@ -10465,27 +10426,14 @@
       <w:r>
         <w:t xml:space="preserve">Tabela </w:t>
       </w:r>
-      <w:r>
-        <w:fldChar w:fldCharType="begin"/>
-      </w:r>
-      <w:r>
-        <w:instrText xml:space="preserve"> SEQ Tabela \* ARABIC </w:instrText>
-      </w:r>
-      <w:r>
-        <w:fldChar w:fldCharType="separate"/>
-      </w:r>
-      <w:r>
-        <w:rPr>
-          <w:noProof/>
-        </w:rPr>
-        <w:t>2</w:t>
-      </w:r>
-      <w:r>
-        <w:rPr>
-          <w:noProof/>
-        </w:rPr>
-        <w:fldChar w:fldCharType="end"/>
-      </w:r>
+      <w:fldSimple w:instr=" SEQ Tabela \* ARABIC ">
+        <w:r>
+          <w:rPr>
+            <w:noProof/>
+          </w:rPr>
+          <w:t>2</w:t>
+        </w:r>
+      </w:fldSimple>
       <w:bookmarkEnd w:id="7"/>
       <w:r>
         <w:t>: Dane statystyczne 1000 uruchomień algorytmu dla grafu intree15 i 100 iteracji</w:t>
@@ -15124,27 +15072,14 @@
       <w:r>
         <w:t xml:space="preserve">Tabela </w:t>
       </w:r>
-      <w:r>
-        <w:fldChar w:fldCharType="begin"/>
-      </w:r>
-      <w:r>
-        <w:instrText xml:space="preserve"> SEQ Tabela \* ARABIC </w:instrText>
-      </w:r>
-      <w:r>
-        <w:fldChar w:fldCharType="separate"/>
-      </w:r>
-      <w:r>
-        <w:rPr>
-          <w:noProof/>
-        </w:rPr>
-        <w:t>3</w:t>
-      </w:r>
-      <w:r>
-        <w:rPr>
-          <w:noProof/>
-        </w:rPr>
-        <w:fldChar w:fldCharType="end"/>
-      </w:r>
+      <w:fldSimple w:instr=" SEQ Tabela \* ARABIC ">
+        <w:r>
+          <w:rPr>
+            <w:noProof/>
+          </w:rPr>
+          <w:t>3</w:t>
+        </w:r>
+      </w:fldSimple>
       <w:r>
         <w:t>: Dane statystyczne uruchomienia 1000-krotnego algorytmu na drzewie tree15 - 100 iteracji</w:t>
       </w:r>
@@ -19911,27 +19846,14 @@
       <w:r>
         <w:t xml:space="preserve">Tabela </w:t>
       </w:r>
-      <w:r>
-        <w:fldChar w:fldCharType="begin"/>
-      </w:r>
-      <w:r>
-        <w:instrText xml:space="preserve"> SEQ Tabela \* ARABIC </w:instrText>
-      </w:r>
-      <w:r>
-        <w:fldChar w:fldCharType="separate"/>
-      </w:r>
-      <w:r>
-        <w:rPr>
-          <w:noProof/>
-        </w:rPr>
-        <w:t>4</w:t>
-      </w:r>
-      <w:r>
-        <w:rPr>
-          <w:noProof/>
-        </w:rPr>
-        <w:fldChar w:fldCharType="end"/>
-      </w:r>
+      <w:fldSimple w:instr=" SEQ Tabela \* ARABIC ">
+        <w:r>
+          <w:rPr>
+            <w:noProof/>
+          </w:rPr>
+          <w:t>4</w:t>
+        </w:r>
+      </w:fldSimple>
       <w:r>
         <w:t>: Dane statystyczne 1000 uruchomień na grafie g18 - 100 iteracji</w:t>
       </w:r>
@@ -20008,27 +19930,14 @@
       <w:r>
         <w:t xml:space="preserve">Wykres </w:t>
       </w:r>
-      <w:r>
-        <w:fldChar w:fldCharType="begin"/>
-      </w:r>
-      <w:r>
-        <w:instrText xml:space="preserve"> SEQ Wykres \* ARABIC </w:instrText>
-      </w:r>
-      <w:r>
-        <w:fldChar w:fldCharType="separate"/>
-      </w:r>
-      <w:r>
-        <w:rPr>
-          <w:noProof/>
-        </w:rPr>
-        <w:t>3</w:t>
-      </w:r>
-      <w:r>
-        <w:rPr>
-          <w:noProof/>
-        </w:rPr>
-        <w:fldChar w:fldCharType="end"/>
-      </w:r>
+      <w:fldSimple w:instr=" SEQ Wykres \* ARABIC ">
+        <w:r>
+          <w:rPr>
+            <w:noProof/>
+          </w:rPr>
+          <w:t>3</w:t>
+        </w:r>
+      </w:fldSimple>
       <w:bookmarkEnd w:id="14"/>
       <w:r>
         <w:t>: Przebieg algorytmu t=0.5, najlepszy rezultat osiągnięty w iteracji 4</w:t>
@@ -20099,27 +20008,14 @@
       <w:r>
         <w:t xml:space="preserve">Wykres </w:t>
       </w:r>
-      <w:r>
-        <w:fldChar w:fldCharType="begin"/>
-      </w:r>
-      <w:r>
-        <w:instrText xml:space="preserve"> SEQ Wykres \* ARABIC </w:instrText>
-      </w:r>
-      <w:r>
-        <w:fldChar w:fldCharType="separate"/>
-      </w:r>
-      <w:r>
-        <w:rPr>
-          <w:noProof/>
-        </w:rPr>
-        <w:t>4</w:t>
-      </w:r>
-      <w:r>
-        <w:rPr>
-          <w:noProof/>
-        </w:rPr>
-        <w:fldChar w:fldCharType="end"/>
-      </w:r>
+      <w:fldSimple w:instr=" SEQ Wykres \* ARABIC ">
+        <w:r>
+          <w:rPr>
+            <w:noProof/>
+          </w:rPr>
+          <w:t>4</w:t>
+        </w:r>
+      </w:fldSimple>
       <w:bookmarkEnd w:id="15"/>
       <w:r>
         <w:t>: Przebieg algorytmu t=8.0, optimum osiągnięto w 3 iteracji.</w:t>
@@ -20319,27 +20215,14 @@
       <w:r>
         <w:t xml:space="preserve">Wykres </w:t>
       </w:r>
-      <w:r>
-        <w:fldChar w:fldCharType="begin"/>
-      </w:r>
-      <w:r>
-        <w:instrText xml:space="preserve"> SEQ Wykres \* ARABIC </w:instrText>
-      </w:r>
-      <w:r>
-        <w:fldChar w:fldCharType="separate"/>
-      </w:r>
-      <w:r>
-        <w:rPr>
-          <w:noProof/>
-        </w:rPr>
-        <w:t>5</w:t>
-      </w:r>
-      <w:r>
-        <w:rPr>
-          <w:noProof/>
-        </w:rPr>
-        <w:fldChar w:fldCharType="end"/>
-      </w:r>
+      <w:fldSimple w:instr=" SEQ Wykres \* ARABIC ">
+        <w:r>
+          <w:rPr>
+            <w:noProof/>
+          </w:rPr>
+          <w:t>5</w:t>
+        </w:r>
+      </w:fldSimple>
       <w:bookmarkEnd w:id="17"/>
       <w:r>
         <w:t xml:space="preserve">: </w:t>
@@ -20401,27 +20284,14 @@
       <w:r>
         <w:t xml:space="preserve">Wykres </w:t>
       </w:r>
-      <w:r>
-        <w:fldChar w:fldCharType="begin"/>
-      </w:r>
-      <w:r>
-        <w:instrText xml:space="preserve"> SEQ Wykres \* ARABIC </w:instrText>
-      </w:r>
-      <w:r>
-        <w:fldChar w:fldCharType="separate"/>
-      </w:r>
-      <w:r>
-        <w:rPr>
-          <w:noProof/>
-        </w:rPr>
-        <w:t>6</w:t>
-      </w:r>
-      <w:r>
-        <w:rPr>
-          <w:noProof/>
-        </w:rPr>
-        <w:fldChar w:fldCharType="end"/>
-      </w:r>
+      <w:fldSimple w:instr=" SEQ Wykres \* ARABIC ">
+        <w:r>
+          <w:rPr>
+            <w:noProof/>
+          </w:rPr>
+          <w:t>6</w:t>
+        </w:r>
+      </w:fldSimple>
       <w:bookmarkEnd w:id="18"/>
       <w:r>
         <w:t xml:space="preserve">: Przebieg algorytmu </w:t>
@@ -25109,27 +24979,14 @@
       <w:r>
         <w:t xml:space="preserve">Tabela </w:t>
       </w:r>
-      <w:r>
-        <w:fldChar w:fldCharType="begin"/>
-      </w:r>
-      <w:r>
-        <w:instrText xml:space="preserve"> SEQ Tabela \* ARABIC </w:instrText>
-      </w:r>
-      <w:r>
-        <w:fldChar w:fldCharType="separate"/>
-      </w:r>
-      <w:r>
-        <w:rPr>
-          <w:noProof/>
-        </w:rPr>
-        <w:t>5</w:t>
-      </w:r>
-      <w:r>
-        <w:rPr>
-          <w:noProof/>
-        </w:rPr>
-        <w:fldChar w:fldCharType="end"/>
-      </w:r>
+      <w:fldSimple w:instr=" SEQ Tabela \* ARABIC ">
+        <w:r>
+          <w:rPr>
+            <w:noProof/>
+          </w:rPr>
+          <w:t>5</w:t>
+        </w:r>
+      </w:fldSimple>
       <w:r>
         <w:t>: Dane statystyczne 1000 uruchomień algorytmu na grafie g40 - 100 iteracji</w:t>
       </w:r>
@@ -25283,27 +25140,14 @@
       <w:r>
         <w:t xml:space="preserve">Wykres </w:t>
       </w:r>
-      <w:r>
-        <w:fldChar w:fldCharType="begin"/>
-      </w:r>
-      <w:r>
-        <w:instrText xml:space="preserve"> SEQ Wykres \* ARABIC </w:instrText>
-      </w:r>
-      <w:r>
-        <w:fldChar w:fldCharType="separate"/>
-      </w:r>
-      <w:r>
-        <w:rPr>
-          <w:noProof/>
-        </w:rPr>
-        <w:t>7</w:t>
-      </w:r>
-      <w:r>
-        <w:rPr>
-          <w:noProof/>
-        </w:rPr>
-        <w:fldChar w:fldCharType="end"/>
-      </w:r>
+      <w:fldSimple w:instr=" SEQ Wykres \* ARABIC ">
+        <w:r>
+          <w:rPr>
+            <w:noProof/>
+          </w:rPr>
+          <w:t>7</w:t>
+        </w:r>
+      </w:fldSimple>
       <w:r>
         <w:t xml:space="preserve">: </w:t>
       </w:r>
@@ -25441,27 +25285,14 @@
       <w:r>
         <w:t xml:space="preserve">Wykres </w:t>
       </w:r>
-      <w:r>
-        <w:fldChar w:fldCharType="begin"/>
-      </w:r>
-      <w:r>
-        <w:instrText xml:space="preserve"> SEQ Wykres \* ARABIC </w:instrText>
-      </w:r>
-      <w:r>
-        <w:fldChar w:fldCharType="separate"/>
-      </w:r>
-      <w:r>
-        <w:rPr>
-          <w:noProof/>
-        </w:rPr>
-        <w:t>8</w:t>
-      </w:r>
-      <w:r>
-        <w:rPr>
-          <w:noProof/>
-        </w:rPr>
-        <w:fldChar w:fldCharType="end"/>
-      </w:r>
+      <w:fldSimple w:instr=" SEQ Wykres \* ARABIC ">
+        <w:r>
+          <w:rPr>
+            <w:noProof/>
+          </w:rPr>
+          <w:t>8</w:t>
+        </w:r>
+      </w:fldSimple>
       <w:bookmarkEnd w:id="24"/>
       <w:r>
         <w:t xml:space="preserve">: </w:t>
@@ -30249,27 +30080,14 @@
       <w:r>
         <w:t xml:space="preserve">Tabela </w:t>
       </w:r>
-      <w:r>
-        <w:fldChar w:fldCharType="begin"/>
-      </w:r>
-      <w:r>
-        <w:instrText xml:space="preserve"> SEQ Tabela \* ARABIC </w:instrText>
-      </w:r>
-      <w:r>
-        <w:fldChar w:fldCharType="separate"/>
-      </w:r>
-      <w:r>
-        <w:rPr>
-          <w:noProof/>
-        </w:rPr>
-        <w:t>6</w:t>
-      </w:r>
-      <w:r>
-        <w:rPr>
-          <w:noProof/>
-        </w:rPr>
-        <w:fldChar w:fldCharType="end"/>
-      </w:r>
+      <w:fldSimple w:instr=" SEQ Tabela \* ARABIC ">
+        <w:r>
+          <w:rPr>
+            <w:noProof/>
+          </w:rPr>
+          <w:t>6</w:t>
+        </w:r>
+      </w:fldSimple>
       <w:bookmarkEnd w:id="25"/>
       <w:r>
         <w:t xml:space="preserve">: </w:t>
@@ -30349,6 +30167,1016 @@
         <w:commentReference w:id="27"/>
       </w:r>
     </w:p>
+    <w:p/>
+    <w:tbl>
+      <w:tblPr>
+        <w:tblW w:w="8580" w:type="dxa"/>
+        <w:tblInd w:w="55" w:type="dxa"/>
+        <w:tblCellMar>
+          <w:left w:w="70" w:type="dxa"/>
+          <w:right w:w="70" w:type="dxa"/>
+        </w:tblCellMar>
+        <w:tblLook w:val="04A0" w:firstRow="1" w:lastRow="0" w:firstColumn="1" w:lastColumn="0" w:noHBand="0" w:noVBand="1"/>
+      </w:tblPr>
+      <w:tblGrid>
+        <w:gridCol w:w="343"/>
+        <w:gridCol w:w="632"/>
+        <w:gridCol w:w="787"/>
+        <w:gridCol w:w="400"/>
+        <w:gridCol w:w="360"/>
+        <w:gridCol w:w="720"/>
+        <w:gridCol w:w="400"/>
+        <w:gridCol w:w="500"/>
+        <w:gridCol w:w="560"/>
+        <w:gridCol w:w="820"/>
+        <w:gridCol w:w="1240"/>
+        <w:gridCol w:w="1840"/>
+      </w:tblGrid>
+      <w:tr>
+        <w:trPr>
+          <w:trHeight w:val="300"/>
+        </w:trPr>
+        <w:tc>
+          <w:tcPr>
+            <w:tcW w:w="340" w:type="dxa"/>
+            <w:tcBorders>
+              <w:top w:val="single" w:sz="4" w:space="0" w:color="000000"/>
+              <w:left w:val="single" w:sz="4" w:space="0" w:color="000000"/>
+              <w:bottom w:val="nil"/>
+              <w:right w:val="nil"/>
+            </w:tcBorders>
+            <w:shd w:val="clear" w:color="000000" w:fill="000000"/>
+            <w:vAlign w:val="bottom"/>
+            <w:hideMark/>
+          </w:tcPr>
+          <w:p>
+            <w:pPr>
+              <w:spacing w:after="0" w:line="240" w:lineRule="auto"/>
+              <w:rPr>
+                <w:rFonts w:ascii="Times New Roman" w:eastAsia="Times New Roman" w:hAnsi="Times New Roman" w:cs="Times New Roman"/>
+                <w:b/>
+                <w:bCs/>
+                <w:color w:val="FFFFFF"/>
+                <w:sz w:val="16"/>
+                <w:szCs w:val="16"/>
+                <w:lang w:eastAsia="pl-PL"/>
+              </w:rPr>
+            </w:pPr>
+            <w:r>
+              <w:rPr>
+                <w:rFonts w:ascii="Times New Roman" w:eastAsia="Times New Roman" w:hAnsi="Times New Roman" w:cs="Times New Roman"/>
+                <w:b/>
+                <w:bCs/>
+                <w:color w:val="FFFFFF"/>
+                <w:sz w:val="16"/>
+                <w:szCs w:val="16"/>
+                <w:lang w:eastAsia="pl-PL"/>
+              </w:rPr>
+              <w:t>τ</w:t>
+            </w:r>
+          </w:p>
+        </w:tc>
+        <w:tc>
+          <w:tcPr>
+            <w:tcW w:w="620" w:type="dxa"/>
+            <w:tcBorders>
+              <w:top w:val="single" w:sz="4" w:space="0" w:color="000000"/>
+              <w:left w:val="nil"/>
+              <w:bottom w:val="nil"/>
+              <w:right w:val="nil"/>
+            </w:tcBorders>
+            <w:shd w:val="clear" w:color="000000" w:fill="000000"/>
+            <w:vAlign w:val="bottom"/>
+            <w:hideMark/>
+          </w:tcPr>
+          <w:p>
+            <w:pPr>
+              <w:spacing w:after="0" w:line="240" w:lineRule="auto"/>
+              <w:rPr>
+                <w:rFonts w:ascii="Calibri" w:eastAsia="Times New Roman" w:hAnsi="Calibri" w:cs="Calibri"/>
+                <w:b/>
+                <w:bCs/>
+                <w:color w:val="FFFFFF"/>
+                <w:sz w:val="16"/>
+                <w:szCs w:val="16"/>
+                <w:lang w:eastAsia="pl-PL"/>
+              </w:rPr>
+            </w:pPr>
+            <w:r>
+              <w:rPr>
+                <w:rFonts w:ascii="Calibri" w:eastAsia="Times New Roman" w:hAnsi="Calibri" w:cs="Calibri"/>
+                <w:b/>
+                <w:bCs/>
+                <w:color w:val="FFFFFF"/>
+                <w:sz w:val="16"/>
+                <w:szCs w:val="16"/>
+                <w:lang w:eastAsia="pl-PL"/>
+              </w:rPr>
+              <w:t>średnia</w:t>
+            </w:r>
+          </w:p>
+        </w:tc>
+        <w:tc>
+          <w:tcPr>
+            <w:tcW w:w="780" w:type="dxa"/>
+            <w:tcBorders>
+              <w:top w:val="single" w:sz="4" w:space="0" w:color="000000"/>
+              <w:left w:val="nil"/>
+              <w:bottom w:val="nil"/>
+              <w:right w:val="nil"/>
+            </w:tcBorders>
+            <w:shd w:val="clear" w:color="000000" w:fill="000000"/>
+            <w:vAlign w:val="bottom"/>
+            <w:hideMark/>
+          </w:tcPr>
+          <w:p>
+            <w:pPr>
+              <w:spacing w:after="0" w:line="240" w:lineRule="auto"/>
+              <w:rPr>
+                <w:rFonts w:ascii="Calibri" w:eastAsia="Times New Roman" w:hAnsi="Calibri" w:cs="Calibri"/>
+                <w:b/>
+                <w:bCs/>
+                <w:color w:val="FFFFFF"/>
+                <w:sz w:val="16"/>
+                <w:szCs w:val="16"/>
+                <w:lang w:eastAsia="pl-PL"/>
+              </w:rPr>
+            </w:pPr>
+            <w:r>
+              <w:rPr>
+                <w:rFonts w:ascii="Calibri" w:eastAsia="Times New Roman" w:hAnsi="Calibri" w:cs="Calibri"/>
+                <w:b/>
+                <w:bCs/>
+                <w:color w:val="FFFFFF"/>
+                <w:sz w:val="16"/>
+                <w:szCs w:val="16"/>
+                <w:lang w:eastAsia="pl-PL"/>
+              </w:rPr>
+              <w:t>wariancja</w:t>
+            </w:r>
+          </w:p>
+        </w:tc>
+        <w:tc>
+          <w:tcPr>
+            <w:tcW w:w="400" w:type="dxa"/>
+            <w:tcBorders>
+              <w:top w:val="single" w:sz="4" w:space="0" w:color="000000"/>
+              <w:left w:val="nil"/>
+              <w:bottom w:val="nil"/>
+              <w:right w:val="nil"/>
+            </w:tcBorders>
+            <w:shd w:val="clear" w:color="000000" w:fill="000000"/>
+            <w:vAlign w:val="bottom"/>
+            <w:hideMark/>
+          </w:tcPr>
+          <w:p>
+            <w:pPr>
+              <w:spacing w:after="0" w:line="240" w:lineRule="auto"/>
+              <w:rPr>
+                <w:rFonts w:ascii="Calibri" w:eastAsia="Times New Roman" w:hAnsi="Calibri" w:cs="Calibri"/>
+                <w:b/>
+                <w:bCs/>
+                <w:color w:val="FFFFFF"/>
+                <w:sz w:val="16"/>
+                <w:szCs w:val="16"/>
+                <w:lang w:eastAsia="pl-PL"/>
+              </w:rPr>
+            </w:pPr>
+            <w:r>
+              <w:rPr>
+                <w:rFonts w:ascii="Calibri" w:eastAsia="Times New Roman" w:hAnsi="Calibri" w:cs="Calibri"/>
+                <w:b/>
+                <w:bCs/>
+                <w:color w:val="FFFFFF"/>
+                <w:sz w:val="16"/>
+                <w:szCs w:val="16"/>
+                <w:lang w:eastAsia="pl-PL"/>
+              </w:rPr>
+              <w:t>min</w:t>
+            </w:r>
+          </w:p>
+        </w:tc>
+        <w:tc>
+          <w:tcPr>
+            <w:tcW w:w="360" w:type="dxa"/>
+            <w:tcBorders>
+              <w:top w:val="single" w:sz="4" w:space="0" w:color="000000"/>
+              <w:left w:val="nil"/>
+              <w:bottom w:val="nil"/>
+              <w:right w:val="nil"/>
+            </w:tcBorders>
+            <w:shd w:val="clear" w:color="000000" w:fill="000000"/>
+            <w:vAlign w:val="bottom"/>
+            <w:hideMark/>
+          </w:tcPr>
+          <w:p>
+            <w:pPr>
+              <w:spacing w:after="0" w:line="240" w:lineRule="auto"/>
+              <w:rPr>
+                <w:rFonts w:ascii="Calibri" w:eastAsia="Times New Roman" w:hAnsi="Calibri" w:cs="Calibri"/>
+                <w:b/>
+                <w:bCs/>
+                <w:color w:val="FFFFFF"/>
+                <w:sz w:val="16"/>
+                <w:szCs w:val="16"/>
+                <w:lang w:eastAsia="pl-PL"/>
+              </w:rPr>
+            </w:pPr>
+            <w:r>
+              <w:rPr>
+                <w:rFonts w:ascii="Calibri" w:eastAsia="Times New Roman" w:hAnsi="Calibri" w:cs="Calibri"/>
+                <w:b/>
+                <w:bCs/>
+                <w:color w:val="FFFFFF"/>
+                <w:sz w:val="16"/>
+                <w:szCs w:val="16"/>
+                <w:lang w:eastAsia="pl-PL"/>
+              </w:rPr>
+              <w:t>Q1</w:t>
+            </w:r>
+          </w:p>
+        </w:tc>
+        <w:tc>
+          <w:tcPr>
+            <w:tcW w:w="720" w:type="dxa"/>
+            <w:tcBorders>
+              <w:top w:val="single" w:sz="4" w:space="0" w:color="000000"/>
+              <w:left w:val="nil"/>
+              <w:bottom w:val="nil"/>
+              <w:right w:val="nil"/>
+            </w:tcBorders>
+            <w:shd w:val="clear" w:color="000000" w:fill="000000"/>
+            <w:vAlign w:val="bottom"/>
+            <w:hideMark/>
+          </w:tcPr>
+          <w:p>
+            <w:pPr>
+              <w:spacing w:after="0" w:line="240" w:lineRule="auto"/>
+              <w:rPr>
+                <w:rFonts w:ascii="Calibri" w:eastAsia="Times New Roman" w:hAnsi="Calibri" w:cs="Calibri"/>
+                <w:b/>
+                <w:bCs/>
+                <w:color w:val="FFFFFF"/>
+                <w:sz w:val="16"/>
+                <w:szCs w:val="16"/>
+                <w:lang w:eastAsia="pl-PL"/>
+              </w:rPr>
+            </w:pPr>
+            <w:r>
+              <w:rPr>
+                <w:rFonts w:ascii="Calibri" w:eastAsia="Times New Roman" w:hAnsi="Calibri" w:cs="Calibri"/>
+                <w:b/>
+                <w:bCs/>
+                <w:color w:val="FFFFFF"/>
+                <w:sz w:val="16"/>
+                <w:szCs w:val="16"/>
+                <w:lang w:eastAsia="pl-PL"/>
+              </w:rPr>
+              <w:t>mediana</w:t>
+            </w:r>
+          </w:p>
+        </w:tc>
+        <w:tc>
+          <w:tcPr>
+            <w:tcW w:w="400" w:type="dxa"/>
+            <w:tcBorders>
+              <w:top w:val="single" w:sz="4" w:space="0" w:color="000000"/>
+              <w:left w:val="nil"/>
+              <w:bottom w:val="nil"/>
+              <w:right w:val="nil"/>
+            </w:tcBorders>
+            <w:shd w:val="clear" w:color="000000" w:fill="000000"/>
+            <w:vAlign w:val="bottom"/>
+            <w:hideMark/>
+          </w:tcPr>
+          <w:p>
+            <w:pPr>
+              <w:spacing w:after="0" w:line="240" w:lineRule="auto"/>
+              <w:rPr>
+                <w:rFonts w:ascii="Calibri" w:eastAsia="Times New Roman" w:hAnsi="Calibri" w:cs="Calibri"/>
+                <w:b/>
+                <w:bCs/>
+                <w:color w:val="FFFFFF"/>
+                <w:sz w:val="16"/>
+                <w:szCs w:val="16"/>
+                <w:lang w:eastAsia="pl-PL"/>
+              </w:rPr>
+            </w:pPr>
+            <w:r>
+              <w:rPr>
+                <w:rFonts w:ascii="Calibri" w:eastAsia="Times New Roman" w:hAnsi="Calibri" w:cs="Calibri"/>
+                <w:b/>
+                <w:bCs/>
+                <w:color w:val="FFFFFF"/>
+                <w:sz w:val="16"/>
+                <w:szCs w:val="16"/>
+                <w:lang w:eastAsia="pl-PL"/>
+              </w:rPr>
+              <w:t>Q3</w:t>
+            </w:r>
+          </w:p>
+        </w:tc>
+        <w:tc>
+          <w:tcPr>
+            <w:tcW w:w="500" w:type="dxa"/>
+            <w:tcBorders>
+              <w:top w:val="single" w:sz="4" w:space="0" w:color="000000"/>
+              <w:left w:val="nil"/>
+              <w:bottom w:val="nil"/>
+              <w:right w:val="nil"/>
+            </w:tcBorders>
+            <w:shd w:val="clear" w:color="000000" w:fill="000000"/>
+            <w:vAlign w:val="bottom"/>
+            <w:hideMark/>
+          </w:tcPr>
+          <w:p>
+            <w:pPr>
+              <w:spacing w:after="0" w:line="240" w:lineRule="auto"/>
+              <w:rPr>
+                <w:rFonts w:ascii="Calibri" w:eastAsia="Times New Roman" w:hAnsi="Calibri" w:cs="Calibri"/>
+                <w:b/>
+                <w:bCs/>
+                <w:color w:val="FFFFFF"/>
+                <w:sz w:val="16"/>
+                <w:szCs w:val="16"/>
+                <w:lang w:eastAsia="pl-PL"/>
+              </w:rPr>
+            </w:pPr>
+            <w:r>
+              <w:rPr>
+                <w:rFonts w:ascii="Calibri" w:eastAsia="Times New Roman" w:hAnsi="Calibri" w:cs="Calibri"/>
+                <w:b/>
+                <w:bCs/>
+                <w:color w:val="FFFFFF"/>
+                <w:sz w:val="16"/>
+                <w:szCs w:val="16"/>
+                <w:lang w:eastAsia="pl-PL"/>
+              </w:rPr>
+              <w:t>max</w:t>
+            </w:r>
+          </w:p>
+        </w:tc>
+        <w:tc>
+          <w:tcPr>
+            <w:tcW w:w="560" w:type="dxa"/>
+            <w:tcBorders>
+              <w:top w:val="single" w:sz="4" w:space="0" w:color="000000"/>
+              <w:left w:val="nil"/>
+              <w:bottom w:val="nil"/>
+              <w:right w:val="nil"/>
+            </w:tcBorders>
+            <w:shd w:val="clear" w:color="000000" w:fill="000000"/>
+            <w:vAlign w:val="bottom"/>
+            <w:hideMark/>
+          </w:tcPr>
+          <w:p>
+            <w:pPr>
+              <w:spacing w:after="0" w:line="240" w:lineRule="auto"/>
+              <w:rPr>
+                <w:rFonts w:ascii="Calibri" w:eastAsia="Times New Roman" w:hAnsi="Calibri" w:cs="Calibri"/>
+                <w:b/>
+                <w:bCs/>
+                <w:color w:val="FFFFFF"/>
+                <w:sz w:val="16"/>
+                <w:szCs w:val="16"/>
+                <w:lang w:eastAsia="pl-PL"/>
+              </w:rPr>
+            </w:pPr>
+            <w:r>
+              <w:rPr>
+                <w:rFonts w:ascii="Calibri" w:eastAsia="Times New Roman" w:hAnsi="Calibri" w:cs="Calibri"/>
+                <w:b/>
+                <w:bCs/>
+                <w:color w:val="FFFFFF"/>
+                <w:sz w:val="16"/>
+                <w:szCs w:val="16"/>
+                <w:lang w:eastAsia="pl-PL"/>
+              </w:rPr>
+              <w:t>moda</w:t>
+            </w:r>
+          </w:p>
+        </w:tc>
+        <w:tc>
+          <w:tcPr>
+            <w:tcW w:w="820" w:type="dxa"/>
+            <w:tcBorders>
+              <w:top w:val="single" w:sz="4" w:space="0" w:color="000000"/>
+              <w:left w:val="nil"/>
+              <w:bottom w:val="nil"/>
+              <w:right w:val="nil"/>
+            </w:tcBorders>
+            <w:shd w:val="clear" w:color="000000" w:fill="000000"/>
+            <w:vAlign w:val="bottom"/>
+            <w:hideMark/>
+          </w:tcPr>
+          <w:p>
+            <w:pPr>
+              <w:spacing w:after="0" w:line="240" w:lineRule="auto"/>
+              <w:rPr>
+                <w:rFonts w:ascii="Calibri" w:eastAsia="Times New Roman" w:hAnsi="Calibri" w:cs="Calibri"/>
+                <w:b/>
+                <w:bCs/>
+                <w:color w:val="FFFFFF"/>
+                <w:sz w:val="16"/>
+                <w:szCs w:val="16"/>
+                <w:lang w:eastAsia="pl-PL"/>
+              </w:rPr>
+            </w:pPr>
+            <w:r>
+              <w:rPr>
+                <w:rFonts w:ascii="Calibri" w:eastAsia="Times New Roman" w:hAnsi="Calibri" w:cs="Calibri"/>
+                <w:b/>
+                <w:bCs/>
+                <w:color w:val="FFFFFF"/>
+                <w:sz w:val="16"/>
+                <w:szCs w:val="16"/>
+                <w:lang w:eastAsia="pl-PL"/>
+              </w:rPr>
+              <w:t>moda (%)</w:t>
+            </w:r>
+          </w:p>
+        </w:tc>
+        <w:tc>
+          <w:tcPr>
+            <w:tcW w:w="1240" w:type="dxa"/>
+            <w:tcBorders>
+              <w:top w:val="single" w:sz="4" w:space="0" w:color="000000"/>
+              <w:left w:val="nil"/>
+              <w:bottom w:val="nil"/>
+              <w:right w:val="nil"/>
+            </w:tcBorders>
+            <w:shd w:val="clear" w:color="000000" w:fill="000000"/>
+            <w:vAlign w:val="bottom"/>
+            <w:hideMark/>
+          </w:tcPr>
+          <w:p>
+            <w:pPr>
+              <w:spacing w:after="0" w:line="240" w:lineRule="auto"/>
+              <w:rPr>
+                <w:rFonts w:ascii="Calibri" w:eastAsia="Times New Roman" w:hAnsi="Calibri" w:cs="Calibri"/>
+                <w:b/>
+                <w:bCs/>
+                <w:color w:val="FFFFFF"/>
+                <w:sz w:val="16"/>
+                <w:szCs w:val="16"/>
+                <w:lang w:eastAsia="pl-PL"/>
+              </w:rPr>
+            </w:pPr>
+            <w:r>
+              <w:rPr>
+                <w:rFonts w:ascii="Calibri" w:eastAsia="Times New Roman" w:hAnsi="Calibri" w:cs="Calibri"/>
+                <w:b/>
+                <w:bCs/>
+                <w:color w:val="FFFFFF"/>
+                <w:sz w:val="16"/>
+                <w:szCs w:val="16"/>
+                <w:lang w:eastAsia="pl-PL"/>
+              </w:rPr>
+              <w:t>skuteczność (%)</w:t>
+            </w:r>
+          </w:p>
+        </w:tc>
+        <w:tc>
+          <w:tcPr>
+            <w:tcW w:w="1840" w:type="dxa"/>
+            <w:tcBorders>
+              <w:top w:val="single" w:sz="4" w:space="0" w:color="000000"/>
+              <w:left w:val="nil"/>
+              <w:bottom w:val="nil"/>
+              <w:right w:val="single" w:sz="4" w:space="0" w:color="000000"/>
+            </w:tcBorders>
+            <w:shd w:val="clear" w:color="000000" w:fill="000000"/>
+            <w:vAlign w:val="bottom"/>
+            <w:hideMark/>
+          </w:tcPr>
+          <w:p>
+            <w:pPr>
+              <w:spacing w:after="0" w:line="240" w:lineRule="auto"/>
+              <w:rPr>
+                <w:rFonts w:ascii="Calibri" w:eastAsia="Times New Roman" w:hAnsi="Calibri" w:cs="Calibri"/>
+                <w:b/>
+                <w:bCs/>
+                <w:color w:val="FFFFFF"/>
+                <w:sz w:val="16"/>
+                <w:szCs w:val="16"/>
+                <w:lang w:eastAsia="pl-PL"/>
+              </w:rPr>
+            </w:pPr>
+            <w:r>
+              <w:rPr>
+                <w:rFonts w:ascii="Calibri" w:eastAsia="Times New Roman" w:hAnsi="Calibri" w:cs="Calibri"/>
+                <w:b/>
+                <w:bCs/>
+                <w:color w:val="FFFFFF"/>
+                <w:sz w:val="16"/>
+                <w:szCs w:val="16"/>
+                <w:lang w:eastAsia="pl-PL"/>
+              </w:rPr>
+              <w:t>średni czas szeregowania</w:t>
+            </w:r>
+          </w:p>
+        </w:tc>
+      </w:tr>
+      <w:tr>
+        <w:trPr>
+          <w:trHeight w:val="300"/>
+        </w:trPr>
+        <w:tc>
+          <w:tcPr>
+            <w:tcW w:w="340" w:type="dxa"/>
+            <w:tcBorders>
+              <w:top w:val="single" w:sz="4" w:space="0" w:color="auto"/>
+              <w:left w:val="single" w:sz="4" w:space="0" w:color="auto"/>
+              <w:bottom w:val="single" w:sz="4" w:space="0" w:color="auto"/>
+              <w:right w:val="single" w:sz="4" w:space="0" w:color="auto"/>
+            </w:tcBorders>
+            <w:shd w:val="clear" w:color="auto" w:fill="auto"/>
+            <w:noWrap/>
+            <w:vAlign w:val="bottom"/>
+            <w:hideMark/>
+          </w:tcPr>
+          <w:p>
+            <w:pPr>
+              <w:spacing w:after="0" w:line="240" w:lineRule="auto"/>
+              <w:rPr>
+                <w:rFonts w:ascii="Calibri" w:eastAsia="Times New Roman" w:hAnsi="Calibri" w:cs="Calibri"/>
+                <w:color w:val="000000"/>
+                <w:sz w:val="16"/>
+                <w:szCs w:val="16"/>
+                <w:lang w:eastAsia="pl-PL"/>
+              </w:rPr>
+            </w:pPr>
+            <w:r>
+              <w:rPr>
+                <w:rFonts w:ascii="Calibri" w:eastAsia="Times New Roman" w:hAnsi="Calibri" w:cs="Calibri"/>
+                <w:color w:val="000000"/>
+                <w:sz w:val="16"/>
+                <w:szCs w:val="16"/>
+                <w:lang w:eastAsia="pl-PL"/>
+              </w:rPr>
+              <w:t>0.5</w:t>
+            </w:r>
+          </w:p>
+        </w:tc>
+        <w:tc>
+          <w:tcPr>
+            <w:tcW w:w="620" w:type="dxa"/>
+            <w:tcBorders>
+              <w:top w:val="single" w:sz="4" w:space="0" w:color="auto"/>
+              <w:left w:val="nil"/>
+              <w:bottom w:val="single" w:sz="4" w:space="0" w:color="auto"/>
+              <w:right w:val="single" w:sz="4" w:space="0" w:color="auto"/>
+            </w:tcBorders>
+            <w:shd w:val="clear" w:color="auto" w:fill="auto"/>
+            <w:noWrap/>
+            <w:vAlign w:val="bottom"/>
+            <w:hideMark/>
+          </w:tcPr>
+          <w:p>
+            <w:pPr>
+              <w:spacing w:after="0" w:line="240" w:lineRule="auto"/>
+              <w:jc w:val="right"/>
+              <w:rPr>
+                <w:rFonts w:ascii="Calibri" w:eastAsia="Times New Roman" w:hAnsi="Calibri" w:cs="Calibri"/>
+                <w:color w:val="000000"/>
+                <w:sz w:val="16"/>
+                <w:szCs w:val="16"/>
+                <w:lang w:eastAsia="pl-PL"/>
+              </w:rPr>
+            </w:pPr>
+            <w:r>
+              <w:rPr>
+                <w:rFonts w:ascii="Calibri" w:eastAsia="Times New Roman" w:hAnsi="Calibri" w:cs="Calibri"/>
+                <w:color w:val="000000"/>
+                <w:sz w:val="16"/>
+                <w:szCs w:val="16"/>
+                <w:lang w:eastAsia="pl-PL"/>
+              </w:rPr>
+              <w:t>124,08</w:t>
+            </w:r>
+          </w:p>
+        </w:tc>
+        <w:tc>
+          <w:tcPr>
+            <w:tcW w:w="780" w:type="dxa"/>
+            <w:tcBorders>
+              <w:top w:val="single" w:sz="4" w:space="0" w:color="auto"/>
+              <w:left w:val="nil"/>
+              <w:bottom w:val="single" w:sz="4" w:space="0" w:color="auto"/>
+              <w:right w:val="single" w:sz="4" w:space="0" w:color="auto"/>
+            </w:tcBorders>
+            <w:shd w:val="clear" w:color="auto" w:fill="auto"/>
+            <w:noWrap/>
+            <w:vAlign w:val="bottom"/>
+            <w:hideMark/>
+          </w:tcPr>
+          <w:p>
+            <w:pPr>
+              <w:spacing w:after="0" w:line="240" w:lineRule="auto"/>
+              <w:jc w:val="right"/>
+              <w:rPr>
+                <w:rFonts w:ascii="Calibri" w:eastAsia="Times New Roman" w:hAnsi="Calibri" w:cs="Calibri"/>
+                <w:color w:val="000000"/>
+                <w:sz w:val="16"/>
+                <w:szCs w:val="16"/>
+                <w:lang w:eastAsia="pl-PL"/>
+              </w:rPr>
+            </w:pPr>
+            <w:r>
+              <w:rPr>
+                <w:rFonts w:ascii="Calibri" w:eastAsia="Times New Roman" w:hAnsi="Calibri" w:cs="Calibri"/>
+                <w:color w:val="000000"/>
+                <w:sz w:val="16"/>
+                <w:szCs w:val="16"/>
+                <w:lang w:eastAsia="pl-PL"/>
+              </w:rPr>
+              <w:t>12447,1</w:t>
+            </w:r>
+          </w:p>
+        </w:tc>
+        <w:tc>
+          <w:tcPr>
+            <w:tcW w:w="400" w:type="dxa"/>
+            <w:tcBorders>
+              <w:top w:val="single" w:sz="4" w:space="0" w:color="auto"/>
+              <w:left w:val="nil"/>
+              <w:bottom w:val="single" w:sz="4" w:space="0" w:color="auto"/>
+              <w:right w:val="single" w:sz="4" w:space="0" w:color="auto"/>
+            </w:tcBorders>
+            <w:shd w:val="clear" w:color="auto" w:fill="auto"/>
+            <w:noWrap/>
+            <w:vAlign w:val="bottom"/>
+            <w:hideMark/>
+          </w:tcPr>
+          <w:p>
+            <w:pPr>
+              <w:spacing w:after="0" w:line="240" w:lineRule="auto"/>
+              <w:jc w:val="right"/>
+              <w:rPr>
+                <w:rFonts w:ascii="Calibri" w:eastAsia="Times New Roman" w:hAnsi="Calibri" w:cs="Calibri"/>
+                <w:color w:val="000000"/>
+                <w:sz w:val="16"/>
+                <w:szCs w:val="16"/>
+                <w:lang w:eastAsia="pl-PL"/>
+              </w:rPr>
+            </w:pPr>
+            <w:r>
+              <w:rPr>
+                <w:rFonts w:ascii="Calibri" w:eastAsia="Times New Roman" w:hAnsi="Calibri" w:cs="Calibri"/>
+                <w:color w:val="000000"/>
+                <w:sz w:val="16"/>
+                <w:szCs w:val="16"/>
+                <w:lang w:eastAsia="pl-PL"/>
+              </w:rPr>
+              <w:t>3</w:t>
+            </w:r>
+          </w:p>
+        </w:tc>
+        <w:tc>
+          <w:tcPr>
+            <w:tcW w:w="360" w:type="dxa"/>
+            <w:tcBorders>
+              <w:top w:val="single" w:sz="4" w:space="0" w:color="auto"/>
+              <w:left w:val="nil"/>
+              <w:bottom w:val="single" w:sz="4" w:space="0" w:color="auto"/>
+              <w:right w:val="single" w:sz="4" w:space="0" w:color="auto"/>
+            </w:tcBorders>
+            <w:shd w:val="clear" w:color="auto" w:fill="auto"/>
+            <w:noWrap/>
+            <w:vAlign w:val="bottom"/>
+            <w:hideMark/>
+          </w:tcPr>
+          <w:p>
+            <w:pPr>
+              <w:spacing w:after="0" w:line="240" w:lineRule="auto"/>
+              <w:jc w:val="right"/>
+              <w:rPr>
+                <w:rFonts w:ascii="Calibri" w:eastAsia="Times New Roman" w:hAnsi="Calibri" w:cs="Calibri"/>
+                <w:color w:val="000000"/>
+                <w:sz w:val="16"/>
+                <w:szCs w:val="16"/>
+                <w:lang w:eastAsia="pl-PL"/>
+              </w:rPr>
+            </w:pPr>
+            <w:r>
+              <w:rPr>
+                <w:rFonts w:ascii="Calibri" w:eastAsia="Times New Roman" w:hAnsi="Calibri" w:cs="Calibri"/>
+                <w:color w:val="000000"/>
+                <w:sz w:val="16"/>
+                <w:szCs w:val="16"/>
+                <w:lang w:eastAsia="pl-PL"/>
+              </w:rPr>
+              <w:t>30</w:t>
+            </w:r>
+          </w:p>
+        </w:tc>
+        <w:tc>
+          <w:tcPr>
+            <w:tcW w:w="720" w:type="dxa"/>
+            <w:tcBorders>
+              <w:top w:val="single" w:sz="4" w:space="0" w:color="auto"/>
+              <w:left w:val="nil"/>
+              <w:bottom w:val="single" w:sz="4" w:space="0" w:color="auto"/>
+              <w:right w:val="single" w:sz="4" w:space="0" w:color="auto"/>
+            </w:tcBorders>
+            <w:shd w:val="clear" w:color="auto" w:fill="auto"/>
+            <w:noWrap/>
+            <w:vAlign w:val="bottom"/>
+            <w:hideMark/>
+          </w:tcPr>
+          <w:p>
+            <w:pPr>
+              <w:spacing w:after="0" w:line="240" w:lineRule="auto"/>
+              <w:jc w:val="right"/>
+              <w:rPr>
+                <w:rFonts w:ascii="Calibri" w:eastAsia="Times New Roman" w:hAnsi="Calibri" w:cs="Calibri"/>
+                <w:color w:val="000000"/>
+                <w:sz w:val="16"/>
+                <w:szCs w:val="16"/>
+                <w:lang w:eastAsia="pl-PL"/>
+              </w:rPr>
+            </w:pPr>
+            <w:r>
+              <w:rPr>
+                <w:rFonts w:ascii="Calibri" w:eastAsia="Times New Roman" w:hAnsi="Calibri" w:cs="Calibri"/>
+                <w:color w:val="000000"/>
+                <w:sz w:val="16"/>
+                <w:szCs w:val="16"/>
+                <w:lang w:eastAsia="pl-PL"/>
+              </w:rPr>
+              <w:t>92,5</w:t>
+            </w:r>
+          </w:p>
+        </w:tc>
+        <w:tc>
+          <w:tcPr>
+            <w:tcW w:w="400" w:type="dxa"/>
+            <w:tcBorders>
+              <w:top w:val="single" w:sz="4" w:space="0" w:color="auto"/>
+              <w:left w:val="nil"/>
+              <w:bottom w:val="single" w:sz="4" w:space="0" w:color="auto"/>
+              <w:right w:val="single" w:sz="4" w:space="0" w:color="auto"/>
+            </w:tcBorders>
+            <w:shd w:val="clear" w:color="auto" w:fill="auto"/>
+            <w:noWrap/>
+            <w:vAlign w:val="bottom"/>
+            <w:hideMark/>
+          </w:tcPr>
+          <w:p>
+            <w:pPr>
+              <w:spacing w:after="0" w:line="240" w:lineRule="auto"/>
+              <w:jc w:val="right"/>
+              <w:rPr>
+                <w:rFonts w:ascii="Calibri" w:eastAsia="Times New Roman" w:hAnsi="Calibri" w:cs="Calibri"/>
+                <w:color w:val="000000"/>
+                <w:sz w:val="16"/>
+                <w:szCs w:val="16"/>
+                <w:lang w:eastAsia="pl-PL"/>
+              </w:rPr>
+            </w:pPr>
+            <w:r>
+              <w:rPr>
+                <w:rFonts w:ascii="Calibri" w:eastAsia="Times New Roman" w:hAnsi="Calibri" w:cs="Calibri"/>
+                <w:color w:val="000000"/>
+                <w:sz w:val="16"/>
+                <w:szCs w:val="16"/>
+                <w:lang w:eastAsia="pl-PL"/>
+              </w:rPr>
+              <w:t>189</w:t>
+            </w:r>
+          </w:p>
+        </w:tc>
+        <w:tc>
+          <w:tcPr>
+            <w:tcW w:w="500" w:type="dxa"/>
+            <w:tcBorders>
+              <w:top w:val="single" w:sz="4" w:space="0" w:color="auto"/>
+              <w:left w:val="nil"/>
+              <w:bottom w:val="single" w:sz="4" w:space="0" w:color="auto"/>
+              <w:right w:val="single" w:sz="4" w:space="0" w:color="auto"/>
+            </w:tcBorders>
+            <w:shd w:val="clear" w:color="auto" w:fill="auto"/>
+            <w:noWrap/>
+            <w:vAlign w:val="bottom"/>
+            <w:hideMark/>
+          </w:tcPr>
+          <w:p>
+            <w:pPr>
+              <w:spacing w:after="0" w:line="240" w:lineRule="auto"/>
+              <w:jc w:val="right"/>
+              <w:rPr>
+                <w:rFonts w:ascii="Calibri" w:eastAsia="Times New Roman" w:hAnsi="Calibri" w:cs="Calibri"/>
+                <w:color w:val="000000"/>
+                <w:sz w:val="16"/>
+                <w:szCs w:val="16"/>
+                <w:lang w:eastAsia="pl-PL"/>
+              </w:rPr>
+            </w:pPr>
+            <w:r>
+              <w:rPr>
+                <w:rFonts w:ascii="Calibri" w:eastAsia="Times New Roman" w:hAnsi="Calibri" w:cs="Calibri"/>
+                <w:color w:val="000000"/>
+                <w:sz w:val="16"/>
+                <w:szCs w:val="16"/>
+                <w:lang w:eastAsia="pl-PL"/>
+              </w:rPr>
+              <w:t>400</w:t>
+            </w:r>
+          </w:p>
+        </w:tc>
+        <w:tc>
+          <w:tcPr>
+            <w:tcW w:w="560" w:type="dxa"/>
+            <w:tcBorders>
+              <w:top w:val="single" w:sz="4" w:space="0" w:color="auto"/>
+              <w:left w:val="nil"/>
+              <w:bottom w:val="single" w:sz="4" w:space="0" w:color="auto"/>
+              <w:right w:val="single" w:sz="4" w:space="0" w:color="auto"/>
+            </w:tcBorders>
+            <w:shd w:val="clear" w:color="auto" w:fill="auto"/>
+            <w:noWrap/>
+            <w:vAlign w:val="bottom"/>
+            <w:hideMark/>
+          </w:tcPr>
+          <w:p>
+            <w:pPr>
+              <w:spacing w:after="0" w:line="240" w:lineRule="auto"/>
+              <w:jc w:val="right"/>
+              <w:rPr>
+                <w:rFonts w:ascii="Calibri" w:eastAsia="Times New Roman" w:hAnsi="Calibri" w:cs="Calibri"/>
+                <w:color w:val="000000"/>
+                <w:sz w:val="16"/>
+                <w:szCs w:val="16"/>
+                <w:lang w:eastAsia="pl-PL"/>
+              </w:rPr>
+            </w:pPr>
+            <w:r>
+              <w:rPr>
+                <w:rFonts w:ascii="Calibri" w:eastAsia="Times New Roman" w:hAnsi="Calibri" w:cs="Calibri"/>
+                <w:color w:val="000000"/>
+                <w:sz w:val="16"/>
+                <w:szCs w:val="16"/>
+                <w:lang w:eastAsia="pl-PL"/>
+              </w:rPr>
+              <w:t>400</w:t>
+            </w:r>
+          </w:p>
+        </w:tc>
+        <w:tc>
+          <w:tcPr>
+            <w:tcW w:w="820" w:type="dxa"/>
+            <w:tcBorders>
+              <w:top w:val="single" w:sz="4" w:space="0" w:color="auto"/>
+              <w:left w:val="nil"/>
+              <w:bottom w:val="single" w:sz="4" w:space="0" w:color="auto"/>
+              <w:right w:val="single" w:sz="4" w:space="0" w:color="auto"/>
+            </w:tcBorders>
+            <w:shd w:val="clear" w:color="auto" w:fill="auto"/>
+            <w:noWrap/>
+            <w:vAlign w:val="bottom"/>
+            <w:hideMark/>
+          </w:tcPr>
+          <w:p>
+            <w:pPr>
+              <w:spacing w:after="0" w:line="240" w:lineRule="auto"/>
+              <w:jc w:val="right"/>
+              <w:rPr>
+                <w:rFonts w:ascii="Calibri" w:eastAsia="Times New Roman" w:hAnsi="Calibri" w:cs="Calibri"/>
+                <w:color w:val="000000"/>
+                <w:sz w:val="16"/>
+                <w:szCs w:val="16"/>
+                <w:lang w:eastAsia="pl-PL"/>
+              </w:rPr>
+            </w:pPr>
+            <w:r>
+              <w:rPr>
+                <w:rFonts w:ascii="Calibri" w:eastAsia="Times New Roman" w:hAnsi="Calibri" w:cs="Calibri"/>
+                <w:color w:val="000000"/>
+                <w:sz w:val="16"/>
+                <w:szCs w:val="16"/>
+                <w:lang w:eastAsia="pl-PL"/>
+              </w:rPr>
+              <w:t>5</w:t>
+            </w:r>
+          </w:p>
+        </w:tc>
+        <w:tc>
+          <w:tcPr>
+            <w:tcW w:w="1240" w:type="dxa"/>
+            <w:tcBorders>
+              <w:top w:val="single" w:sz="4" w:space="0" w:color="auto"/>
+              <w:left w:val="nil"/>
+              <w:bottom w:val="single" w:sz="4" w:space="0" w:color="auto"/>
+              <w:right w:val="single" w:sz="4" w:space="0" w:color="auto"/>
+            </w:tcBorders>
+            <w:shd w:val="clear" w:color="auto" w:fill="auto"/>
+            <w:noWrap/>
+            <w:vAlign w:val="bottom"/>
+            <w:hideMark/>
+          </w:tcPr>
+          <w:p>
+            <w:pPr>
+              <w:spacing w:after="0" w:line="240" w:lineRule="auto"/>
+              <w:jc w:val="right"/>
+              <w:rPr>
+                <w:rFonts w:ascii="Calibri" w:eastAsia="Times New Roman" w:hAnsi="Calibri" w:cs="Calibri"/>
+                <w:color w:val="000000"/>
+                <w:sz w:val="16"/>
+                <w:szCs w:val="16"/>
+                <w:lang w:eastAsia="pl-PL"/>
+              </w:rPr>
+            </w:pPr>
+            <w:r>
+              <w:rPr>
+                <w:rFonts w:ascii="Calibri" w:eastAsia="Times New Roman" w:hAnsi="Calibri" w:cs="Calibri"/>
+                <w:color w:val="000000"/>
+                <w:sz w:val="16"/>
+                <w:szCs w:val="16"/>
+                <w:lang w:eastAsia="pl-PL"/>
+              </w:rPr>
+              <w:t>95</w:t>
+            </w:r>
+          </w:p>
+        </w:tc>
+        <w:tc>
+          <w:tcPr>
+            <w:tcW w:w="1840" w:type="dxa"/>
+            <w:tcBorders>
+              <w:top w:val="single" w:sz="4" w:space="0" w:color="auto"/>
+              <w:left w:val="nil"/>
+              <w:bottom w:val="single" w:sz="4" w:space="0" w:color="auto"/>
+              <w:right w:val="single" w:sz="4" w:space="0" w:color="auto"/>
+            </w:tcBorders>
+            <w:shd w:val="clear" w:color="auto" w:fill="auto"/>
+            <w:noWrap/>
+            <w:vAlign w:val="bottom"/>
+            <w:hideMark/>
+          </w:tcPr>
+          <w:p>
+            <w:pPr>
+              <w:keepNext/>
+              <w:spacing w:after="0" w:line="240" w:lineRule="auto"/>
+              <w:jc w:val="right"/>
+              <w:rPr>
+                <w:rFonts w:ascii="Calibri" w:eastAsia="Times New Roman" w:hAnsi="Calibri" w:cs="Calibri"/>
+                <w:color w:val="000000"/>
+                <w:sz w:val="16"/>
+                <w:szCs w:val="16"/>
+                <w:lang w:eastAsia="pl-PL"/>
+              </w:rPr>
+            </w:pPr>
+            <w:r>
+              <w:rPr>
+                <w:rFonts w:ascii="Calibri" w:eastAsia="Times New Roman" w:hAnsi="Calibri" w:cs="Calibri"/>
+                <w:color w:val="000000"/>
+                <w:sz w:val="16"/>
+                <w:szCs w:val="16"/>
+                <w:lang w:eastAsia="pl-PL"/>
+              </w:rPr>
+              <w:t>44,128</w:t>
+            </w:r>
+          </w:p>
+        </w:tc>
+      </w:tr>
+    </w:tbl>
+    <w:p>
+      <w:pPr>
+        <w:pStyle w:val="Legenda"/>
+      </w:pPr>
+      <w:r>
+        <w:t xml:space="preserve">Tabela </w:t>
+      </w:r>
+      <w:fldSimple w:instr=" SEQ Tabela \* ARABIC ">
+        <w:r>
+          <w:rPr>
+            <w:noProof/>
+          </w:rPr>
+          <w:t>7</w:t>
+        </w:r>
+      </w:fldSimple>
+      <w:r>
+        <w:t>: Dane statystyczne 400 uruchomień algorytmu na grafie gauss18 - 400 iteracji</w:t>
+      </w:r>
+    </w:p>
+    <w:p>
+      <w:r>
+        <w:lastRenderedPageBreak/>
+        <w:t>Kolejny przeprowadzony eksperyment miał za zadanie spr</w:t>
+      </w:r>
+      <w:r>
+        <w:t>a</w:t>
+      </w:r>
+      <w:r>
+        <w:t>wdzić</w:t>
+      </w:r>
+      <w:r>
+        <w:t xml:space="preserve"> działanie algorytmu na grafie gauss18 przy zwiększeniu liczby iteracji ze 100 do 400. Dzięki takiemu zabiegowi algorytm GEO pozwolił na znalezienie najlepszego czasu szeregowania w 95% uruchomień.</w:t>
+      </w:r>
+      <w:r>
+        <w:t xml:space="preserve"> Średnia liczba uruchomień potrzebna do znalezienia optimum to 124,08 a mediana 92,5. Średni czas szeregowania wyniósł 44,128. Jest to bardzo dobry wynik, jednak w efekcie przy takiej liczbie iteracji należało sprawdzić 7200 przypadków, co jest 2,75% wszystkich możliwych kombinacji dla tego grafu. W przypadku 100 iteracji konieczne jest sprawdzenie 1800 konfiguracji, co stanowi 0,69% kombinacji. Należy zwrócić uwagę, że w praktyce znaczna liczba kombinacji jest sprawdza wielokrotnie.</w:t>
+      </w:r>
+    </w:p>
+    <w:p/>
     <w:p>
       <w:pPr>
         <w:keepNext/>
@@ -30358,7 +31186,6 @@
           <w:noProof/>
           <w:lang w:eastAsia="pl-PL"/>
         </w:rPr>
-        <w:lastRenderedPageBreak/>
         <w:drawing>
           <wp:inline distT="0" distB="0" distL="0" distR="0" wp14:anchorId="1F4ACB0B" wp14:editId="135C315A">
             <wp:extent cx="5760720" cy="2595570"/>
@@ -30382,27 +31209,14 @@
       <w:r>
         <w:t xml:space="preserve">Wykres </w:t>
       </w:r>
-      <w:r>
-        <w:fldChar w:fldCharType="begin"/>
-      </w:r>
-      <w:r>
-        <w:instrText xml:space="preserve"> SEQ Wykres \* ARABIC </w:instrText>
-      </w:r>
-      <w:r>
-        <w:fldChar w:fldCharType="separate"/>
-      </w:r>
-      <w:r>
-        <w:rPr>
-          <w:noProof/>
-        </w:rPr>
-        <w:t>9</w:t>
-      </w:r>
-      <w:r>
-        <w:rPr>
-          <w:noProof/>
-        </w:rPr>
-        <w:fldChar w:fldCharType="end"/>
-      </w:r>
+      <w:fldSimple w:instr=" SEQ Wykres \* ARABIC ">
+        <w:r>
+          <w:rPr>
+            <w:noProof/>
+          </w:rPr>
+          <w:t>9</w:t>
+        </w:r>
+      </w:fldSimple>
       <w:bookmarkEnd w:id="28"/>
       <w:r>
         <w:t xml:space="preserve">: </w:t>
@@ -30496,6 +31310,7 @@
       <w:tblPr>
         <w:tblW w:w="7940" w:type="dxa"/>
         <w:tblInd w:w="55" w:type="dxa"/>
+        <w:tblLayout w:type="fixed"/>
         <w:tblCellMar>
           <w:left w:w="70" w:type="dxa"/>
           <w:right w:w="70" w:type="dxa"/>
@@ -30503,10 +31318,10 @@
         <w:tblLook w:val="04A0" w:firstRow="1" w:lastRow="0" w:firstColumn="1" w:lastColumn="0" w:noHBand="0" w:noVBand="1"/>
       </w:tblPr>
       <w:tblGrid>
-        <w:gridCol w:w="1560"/>
-        <w:gridCol w:w="1480"/>
-        <w:gridCol w:w="1600"/>
-        <w:gridCol w:w="1900"/>
+        <w:gridCol w:w="2142"/>
+        <w:gridCol w:w="1417"/>
+        <w:gridCol w:w="1559"/>
+        <w:gridCol w:w="1422"/>
         <w:gridCol w:w="1400"/>
       </w:tblGrid>
       <w:tr>
@@ -30515,7 +31330,7 @@
         </w:trPr>
         <w:tc>
           <w:tcPr>
-            <w:tcW w:w="1560" w:type="dxa"/>
+            <w:tcW w:w="2142" w:type="dxa"/>
             <w:vMerge w:val="restart"/>
             <w:tcBorders>
               <w:top w:val="single" w:sz="4" w:space="0" w:color="auto"/>
@@ -30549,7 +31364,7 @@
         </w:tc>
         <w:tc>
           <w:tcPr>
-            <w:tcW w:w="3080" w:type="dxa"/>
+            <w:tcW w:w="2976" w:type="dxa"/>
             <w:gridSpan w:val="2"/>
             <w:tcBorders>
               <w:top w:val="single" w:sz="4" w:space="0" w:color="auto"/>
@@ -30583,7 +31398,7 @@
         </w:tc>
         <w:tc>
           <w:tcPr>
-            <w:tcW w:w="1900" w:type="dxa"/>
+            <w:tcW w:w="1422" w:type="dxa"/>
             <w:vMerge w:val="restart"/>
             <w:tcBorders>
               <w:top w:val="single" w:sz="4" w:space="0" w:color="auto"/>
@@ -30656,7 +31471,7 @@
         </w:trPr>
         <w:tc>
           <w:tcPr>
-            <w:tcW w:w="1560" w:type="dxa"/>
+            <w:tcW w:w="2142" w:type="dxa"/>
             <w:vMerge/>
             <w:tcBorders>
               <w:top w:val="single" w:sz="4" w:space="0" w:color="auto"/>
@@ -30680,7 +31495,7 @@
         </w:tc>
         <w:tc>
           <w:tcPr>
-            <w:tcW w:w="1480" w:type="dxa"/>
+            <w:tcW w:w="1417" w:type="dxa"/>
             <w:tcBorders>
               <w:top w:val="nil"/>
               <w:left w:val="nil"/>
@@ -30712,7 +31527,7 @@
         </w:tc>
         <w:tc>
           <w:tcPr>
-            <w:tcW w:w="1600" w:type="dxa"/>
+            <w:tcW w:w="1559" w:type="dxa"/>
             <w:tcBorders>
               <w:top w:val="nil"/>
               <w:left w:val="nil"/>
@@ -30744,7 +31559,7 @@
         </w:tc>
         <w:tc>
           <w:tcPr>
-            <w:tcW w:w="1900" w:type="dxa"/>
+            <w:tcW w:w="1422" w:type="dxa"/>
             <w:vMerge/>
             <w:tcBorders>
               <w:top w:val="single" w:sz="4" w:space="0" w:color="auto"/>
@@ -30797,7 +31612,7 @@
         </w:trPr>
         <w:tc>
           <w:tcPr>
-            <w:tcW w:w="1560" w:type="dxa"/>
+            <w:tcW w:w="2142" w:type="dxa"/>
             <w:tcBorders>
               <w:top w:val="nil"/>
               <w:left w:val="single" w:sz="4" w:space="0" w:color="auto"/>
@@ -30830,7 +31645,7 @@
         </w:tc>
         <w:tc>
           <w:tcPr>
-            <w:tcW w:w="1480" w:type="dxa"/>
+            <w:tcW w:w="1417" w:type="dxa"/>
             <w:tcBorders>
               <w:top w:val="nil"/>
               <w:left w:val="nil"/>
@@ -30864,7 +31679,7 @@
         </w:tc>
         <w:tc>
           <w:tcPr>
-            <w:tcW w:w="1600" w:type="dxa"/>
+            <w:tcW w:w="1559" w:type="dxa"/>
             <w:tcBorders>
               <w:top w:val="nil"/>
               <w:left w:val="nil"/>
@@ -30898,7 +31713,7 @@
         </w:tc>
         <w:tc>
           <w:tcPr>
-            <w:tcW w:w="1900" w:type="dxa"/>
+            <w:tcW w:w="1422" w:type="dxa"/>
             <w:tcBorders>
               <w:top w:val="nil"/>
               <w:left w:val="nil"/>
@@ -30971,7 +31786,7 @@
         </w:trPr>
         <w:tc>
           <w:tcPr>
-            <w:tcW w:w="1560" w:type="dxa"/>
+            <w:tcW w:w="2142" w:type="dxa"/>
             <w:tcBorders>
               <w:top w:val="nil"/>
               <w:left w:val="single" w:sz="4" w:space="0" w:color="auto"/>
@@ -31004,7 +31819,7 @@
         </w:tc>
         <w:tc>
           <w:tcPr>
-            <w:tcW w:w="1480" w:type="dxa"/>
+            <w:tcW w:w="1417" w:type="dxa"/>
             <w:tcBorders>
               <w:top w:val="nil"/>
               <w:left w:val="nil"/>
@@ -31038,7 +31853,7 @@
         </w:tc>
         <w:tc>
           <w:tcPr>
-            <w:tcW w:w="1600" w:type="dxa"/>
+            <w:tcW w:w="1559" w:type="dxa"/>
             <w:tcBorders>
               <w:top w:val="nil"/>
               <w:left w:val="nil"/>
@@ -31072,7 +31887,7 @@
         </w:tc>
         <w:tc>
           <w:tcPr>
-            <w:tcW w:w="1900" w:type="dxa"/>
+            <w:tcW w:w="1422" w:type="dxa"/>
             <w:tcBorders>
               <w:top w:val="nil"/>
               <w:left w:val="nil"/>
@@ -31145,7 +31960,7 @@
         </w:trPr>
         <w:tc>
           <w:tcPr>
-            <w:tcW w:w="1560" w:type="dxa"/>
+            <w:tcW w:w="2142" w:type="dxa"/>
             <w:tcBorders>
               <w:top w:val="nil"/>
               <w:left w:val="single" w:sz="4" w:space="0" w:color="auto"/>
@@ -31178,7 +31993,7 @@
         </w:tc>
         <w:tc>
           <w:tcPr>
-            <w:tcW w:w="1480" w:type="dxa"/>
+            <w:tcW w:w="1417" w:type="dxa"/>
             <w:tcBorders>
               <w:top w:val="nil"/>
               <w:left w:val="nil"/>
@@ -31212,7 +32027,7 @@
         </w:tc>
         <w:tc>
           <w:tcPr>
-            <w:tcW w:w="1600" w:type="dxa"/>
+            <w:tcW w:w="1559" w:type="dxa"/>
             <w:tcBorders>
               <w:top w:val="nil"/>
               <w:left w:val="nil"/>
@@ -31246,7 +32061,7 @@
         </w:tc>
         <w:tc>
           <w:tcPr>
-            <w:tcW w:w="1900" w:type="dxa"/>
+            <w:tcW w:w="1422" w:type="dxa"/>
             <w:tcBorders>
               <w:top w:val="nil"/>
               <w:left w:val="nil"/>
@@ -31319,7 +32134,7 @@
         </w:trPr>
         <w:tc>
           <w:tcPr>
-            <w:tcW w:w="1560" w:type="dxa"/>
+            <w:tcW w:w="2142" w:type="dxa"/>
             <w:tcBorders>
               <w:top w:val="nil"/>
               <w:left w:val="single" w:sz="4" w:space="0" w:color="auto"/>
@@ -31329,30 +32144,29 @@
             <w:shd w:val="clear" w:color="auto" w:fill="auto"/>
             <w:noWrap/>
             <w:vAlign w:val="bottom"/>
-            <w:hideMark/>
-          </w:tcPr>
-          <w:p>
-            <w:pPr>
-              <w:spacing w:after="0" w:line="240" w:lineRule="auto"/>
-              <w:rPr>
-                <w:rFonts w:ascii="Calibri" w:eastAsia="Times New Roman" w:hAnsi="Calibri" w:cs="Calibri"/>
-                <w:color w:val="000000"/>
-                <w:lang w:eastAsia="pl-PL"/>
-              </w:rPr>
-            </w:pPr>
-            <w:r>
-              <w:rPr>
-                <w:rFonts w:ascii="Calibri" w:eastAsia="Times New Roman" w:hAnsi="Calibri" w:cs="Calibri"/>
-                <w:color w:val="000000"/>
-                <w:lang w:eastAsia="pl-PL"/>
-              </w:rPr>
-              <w:t>g18</w:t>
-            </w:r>
-          </w:p>
-        </w:tc>
-        <w:tc>
-          <w:tcPr>
-            <w:tcW w:w="1480" w:type="dxa"/>
+          </w:tcPr>
+          <w:p>
+            <w:pPr>
+              <w:spacing w:after="0" w:line="240" w:lineRule="auto"/>
+              <w:rPr>
+                <w:rFonts w:ascii="Calibri" w:eastAsia="Times New Roman" w:hAnsi="Calibri" w:cs="Calibri"/>
+                <w:color w:val="000000"/>
+                <w:lang w:eastAsia="pl-PL"/>
+              </w:rPr>
+            </w:pPr>
+            <w:r>
+              <w:rPr>
+                <w:rFonts w:ascii="Calibri" w:eastAsia="Times New Roman" w:hAnsi="Calibri" w:cs="Calibri"/>
+                <w:color w:val="000000"/>
+                <w:lang w:eastAsia="pl-PL"/>
+              </w:rPr>
+              <w:t>gauss18 (400 iteracji)</w:t>
+            </w:r>
+          </w:p>
+        </w:tc>
+        <w:tc>
+          <w:tcPr>
+            <w:tcW w:w="1417" w:type="dxa"/>
             <w:tcBorders>
               <w:top w:val="nil"/>
               <w:left w:val="nil"/>
@@ -31362,31 +32176,30 @@
             <w:shd w:val="clear" w:color="auto" w:fill="auto"/>
             <w:noWrap/>
             <w:vAlign w:val="bottom"/>
-            <w:hideMark/>
-          </w:tcPr>
-          <w:p>
-            <w:pPr>
-              <w:spacing w:after="0" w:line="240" w:lineRule="auto"/>
-              <w:jc w:val="right"/>
-              <w:rPr>
-                <w:rFonts w:ascii="Calibri" w:eastAsia="Times New Roman" w:hAnsi="Calibri" w:cs="Calibri"/>
-                <w:color w:val="000000"/>
-                <w:lang w:eastAsia="pl-PL"/>
-              </w:rPr>
-            </w:pPr>
-            <w:r>
-              <w:rPr>
-                <w:rFonts w:ascii="Calibri" w:eastAsia="Times New Roman" w:hAnsi="Calibri" w:cs="Calibri"/>
-                <w:color w:val="000000"/>
-                <w:lang w:eastAsia="pl-PL"/>
-              </w:rPr>
-              <w:t>46</w:t>
-            </w:r>
-          </w:p>
-        </w:tc>
-        <w:tc>
-          <w:tcPr>
-            <w:tcW w:w="1600" w:type="dxa"/>
+          </w:tcPr>
+          <w:p>
+            <w:pPr>
+              <w:spacing w:after="0" w:line="240" w:lineRule="auto"/>
+              <w:jc w:val="right"/>
+              <w:rPr>
+                <w:rFonts w:ascii="Calibri" w:eastAsia="Times New Roman" w:hAnsi="Calibri" w:cs="Calibri"/>
+                <w:color w:val="000000"/>
+                <w:lang w:eastAsia="pl-PL"/>
+              </w:rPr>
+            </w:pPr>
+            <w:r>
+              <w:rPr>
+                <w:rFonts w:ascii="Calibri" w:eastAsia="Times New Roman" w:hAnsi="Calibri" w:cs="Calibri"/>
+                <w:color w:val="000000"/>
+                <w:lang w:eastAsia="pl-PL"/>
+              </w:rPr>
+              <w:t>44</w:t>
+            </w:r>
+          </w:p>
+        </w:tc>
+        <w:tc>
+          <w:tcPr>
+            <w:tcW w:w="1559" w:type="dxa"/>
             <w:tcBorders>
               <w:top w:val="nil"/>
               <w:left w:val="nil"/>
@@ -31396,7 +32209,6 @@
             <w:shd w:val="clear" w:color="auto" w:fill="auto"/>
             <w:noWrap/>
             <w:vAlign w:val="bottom"/>
-            <w:hideMark/>
           </w:tcPr>
           <w:p>
             <w:pPr>
@@ -31420,7 +32232,7 @@
         </w:tc>
         <w:tc>
           <w:tcPr>
-            <w:tcW w:w="1900" w:type="dxa"/>
+            <w:tcW w:w="1422" w:type="dxa"/>
             <w:tcBorders>
               <w:top w:val="nil"/>
               <w:left w:val="nil"/>
@@ -31430,25 +32242,24 @@
             <w:shd w:val="clear" w:color="auto" w:fill="auto"/>
             <w:noWrap/>
             <w:vAlign w:val="bottom"/>
-            <w:hideMark/>
-          </w:tcPr>
-          <w:p>
-            <w:pPr>
-              <w:spacing w:after="0" w:line="240" w:lineRule="auto"/>
-              <w:jc w:val="right"/>
-              <w:rPr>
-                <w:rFonts w:ascii="Calibri" w:eastAsia="Times New Roman" w:hAnsi="Calibri" w:cs="Calibri"/>
-                <w:color w:val="000000"/>
-                <w:lang w:eastAsia="pl-PL"/>
-              </w:rPr>
-            </w:pPr>
-            <w:r>
-              <w:rPr>
-                <w:rFonts w:ascii="Calibri" w:eastAsia="Times New Roman" w:hAnsi="Calibri" w:cs="Calibri"/>
-                <w:color w:val="000000"/>
-                <w:lang w:eastAsia="pl-PL"/>
-              </w:rPr>
-              <w:t>46</w:t>
+          </w:tcPr>
+          <w:p>
+            <w:pPr>
+              <w:spacing w:after="0" w:line="240" w:lineRule="auto"/>
+              <w:jc w:val="right"/>
+              <w:rPr>
+                <w:rFonts w:ascii="Calibri" w:eastAsia="Times New Roman" w:hAnsi="Calibri" w:cs="Calibri"/>
+                <w:color w:val="000000"/>
+                <w:lang w:eastAsia="pl-PL"/>
+              </w:rPr>
+            </w:pPr>
+            <w:r>
+              <w:rPr>
+                <w:rFonts w:ascii="Calibri" w:eastAsia="Times New Roman" w:hAnsi="Calibri" w:cs="Calibri"/>
+                <w:color w:val="000000"/>
+                <w:lang w:eastAsia="pl-PL"/>
+              </w:rPr>
+              <w:t>44</w:t>
             </w:r>
           </w:p>
         </w:tc>
@@ -31464,25 +32275,24 @@
             <w:shd w:val="clear" w:color="auto" w:fill="auto"/>
             <w:noWrap/>
             <w:vAlign w:val="bottom"/>
-            <w:hideMark/>
-          </w:tcPr>
-          <w:p>
-            <w:pPr>
-              <w:spacing w:after="0" w:line="240" w:lineRule="auto"/>
-              <w:jc w:val="right"/>
-              <w:rPr>
-                <w:rFonts w:ascii="Calibri" w:eastAsia="Times New Roman" w:hAnsi="Calibri" w:cs="Calibri"/>
-                <w:color w:val="000000"/>
-                <w:lang w:eastAsia="pl-PL"/>
-              </w:rPr>
-            </w:pPr>
-            <w:r>
-              <w:rPr>
-                <w:rFonts w:ascii="Calibri" w:eastAsia="Times New Roman" w:hAnsi="Calibri" w:cs="Calibri"/>
-                <w:color w:val="000000"/>
-                <w:lang w:eastAsia="pl-PL"/>
-              </w:rPr>
-              <w:t>46</w:t>
+          </w:tcPr>
+          <w:p>
+            <w:pPr>
+              <w:spacing w:after="0" w:line="240" w:lineRule="auto"/>
+              <w:jc w:val="right"/>
+              <w:rPr>
+                <w:rFonts w:ascii="Calibri" w:eastAsia="Times New Roman" w:hAnsi="Calibri" w:cs="Calibri"/>
+                <w:color w:val="000000"/>
+                <w:lang w:eastAsia="pl-PL"/>
+              </w:rPr>
+            </w:pPr>
+            <w:r>
+              <w:rPr>
+                <w:rFonts w:ascii="Calibri" w:eastAsia="Times New Roman" w:hAnsi="Calibri" w:cs="Calibri"/>
+                <w:color w:val="000000"/>
+                <w:lang w:eastAsia="pl-PL"/>
+              </w:rPr>
+              <w:t>44,128</w:t>
             </w:r>
           </w:p>
         </w:tc>
@@ -31493,7 +32303,7 @@
         </w:trPr>
         <w:tc>
           <w:tcPr>
-            <w:tcW w:w="1560" w:type="dxa"/>
+            <w:tcW w:w="2142" w:type="dxa"/>
             <w:tcBorders>
               <w:top w:val="nil"/>
               <w:left w:val="single" w:sz="4" w:space="0" w:color="auto"/>
@@ -31520,13 +32330,13 @@
                 <w:color w:val="000000"/>
                 <w:lang w:eastAsia="pl-PL"/>
               </w:rPr>
-              <w:t>g40</w:t>
-            </w:r>
-          </w:p>
-        </w:tc>
-        <w:tc>
-          <w:tcPr>
-            <w:tcW w:w="1480" w:type="dxa"/>
+              <w:t>g18</w:t>
+            </w:r>
+          </w:p>
+        </w:tc>
+        <w:tc>
+          <w:tcPr>
+            <w:tcW w:w="1417" w:type="dxa"/>
             <w:tcBorders>
               <w:top w:val="nil"/>
               <w:left w:val="nil"/>
@@ -31554,13 +32364,13 @@
                 <w:color w:val="000000"/>
                 <w:lang w:eastAsia="pl-PL"/>
               </w:rPr>
-              <w:t>80</w:t>
-            </w:r>
-          </w:p>
-        </w:tc>
-        <w:tc>
-          <w:tcPr>
-            <w:tcW w:w="1600" w:type="dxa"/>
+              <w:t>46</w:t>
+            </w:r>
+          </w:p>
+        </w:tc>
+        <w:tc>
+          <w:tcPr>
+            <w:tcW w:w="1559" w:type="dxa"/>
             <w:tcBorders>
               <w:top w:val="nil"/>
               <w:left w:val="nil"/>
@@ -31588,13 +32398,187 @@
                 <w:color w:val="000000"/>
                 <w:lang w:eastAsia="pl-PL"/>
               </w:rPr>
+              <w:t>46</w:t>
+            </w:r>
+          </w:p>
+        </w:tc>
+        <w:tc>
+          <w:tcPr>
+            <w:tcW w:w="1422" w:type="dxa"/>
+            <w:tcBorders>
+              <w:top w:val="nil"/>
+              <w:left w:val="nil"/>
+              <w:bottom w:val="single" w:sz="4" w:space="0" w:color="auto"/>
+              <w:right w:val="single" w:sz="4" w:space="0" w:color="auto"/>
+            </w:tcBorders>
+            <w:shd w:val="clear" w:color="auto" w:fill="auto"/>
+            <w:noWrap/>
+            <w:vAlign w:val="bottom"/>
+            <w:hideMark/>
+          </w:tcPr>
+          <w:p>
+            <w:pPr>
+              <w:spacing w:after="0" w:line="240" w:lineRule="auto"/>
+              <w:jc w:val="right"/>
+              <w:rPr>
+                <w:rFonts w:ascii="Calibri" w:eastAsia="Times New Roman" w:hAnsi="Calibri" w:cs="Calibri"/>
+                <w:color w:val="000000"/>
+                <w:lang w:eastAsia="pl-PL"/>
+              </w:rPr>
+            </w:pPr>
+            <w:r>
+              <w:rPr>
+                <w:rFonts w:ascii="Calibri" w:eastAsia="Times New Roman" w:hAnsi="Calibri" w:cs="Calibri"/>
+                <w:color w:val="000000"/>
+                <w:lang w:eastAsia="pl-PL"/>
+              </w:rPr>
+              <w:t>46</w:t>
+            </w:r>
+          </w:p>
+        </w:tc>
+        <w:tc>
+          <w:tcPr>
+            <w:tcW w:w="1400" w:type="dxa"/>
+            <w:tcBorders>
+              <w:top w:val="nil"/>
+              <w:left w:val="nil"/>
+              <w:bottom w:val="single" w:sz="4" w:space="0" w:color="auto"/>
+              <w:right w:val="single" w:sz="4" w:space="0" w:color="auto"/>
+            </w:tcBorders>
+            <w:shd w:val="clear" w:color="auto" w:fill="auto"/>
+            <w:noWrap/>
+            <w:vAlign w:val="bottom"/>
+            <w:hideMark/>
+          </w:tcPr>
+          <w:p>
+            <w:pPr>
+              <w:spacing w:after="0" w:line="240" w:lineRule="auto"/>
+              <w:jc w:val="right"/>
+              <w:rPr>
+                <w:rFonts w:ascii="Calibri" w:eastAsia="Times New Roman" w:hAnsi="Calibri" w:cs="Calibri"/>
+                <w:color w:val="000000"/>
+                <w:lang w:eastAsia="pl-PL"/>
+              </w:rPr>
+            </w:pPr>
+            <w:r>
+              <w:rPr>
+                <w:rFonts w:ascii="Calibri" w:eastAsia="Times New Roman" w:hAnsi="Calibri" w:cs="Calibri"/>
+                <w:color w:val="000000"/>
+                <w:lang w:eastAsia="pl-PL"/>
+              </w:rPr>
+              <w:t>46</w:t>
+            </w:r>
+          </w:p>
+        </w:tc>
+      </w:tr>
+      <w:tr>
+        <w:trPr>
+          <w:trHeight w:val="300"/>
+        </w:trPr>
+        <w:tc>
+          <w:tcPr>
+            <w:tcW w:w="2142" w:type="dxa"/>
+            <w:tcBorders>
+              <w:top w:val="nil"/>
+              <w:left w:val="single" w:sz="4" w:space="0" w:color="auto"/>
+              <w:bottom w:val="single" w:sz="4" w:space="0" w:color="auto"/>
+              <w:right w:val="single" w:sz="4" w:space="0" w:color="auto"/>
+            </w:tcBorders>
+            <w:shd w:val="clear" w:color="auto" w:fill="auto"/>
+            <w:noWrap/>
+            <w:vAlign w:val="bottom"/>
+            <w:hideMark/>
+          </w:tcPr>
+          <w:p>
+            <w:pPr>
+              <w:spacing w:after="0" w:line="240" w:lineRule="auto"/>
+              <w:rPr>
+                <w:rFonts w:ascii="Calibri" w:eastAsia="Times New Roman" w:hAnsi="Calibri" w:cs="Calibri"/>
+                <w:color w:val="000000"/>
+                <w:lang w:eastAsia="pl-PL"/>
+              </w:rPr>
+            </w:pPr>
+            <w:r>
+              <w:rPr>
+                <w:rFonts w:ascii="Calibri" w:eastAsia="Times New Roman" w:hAnsi="Calibri" w:cs="Calibri"/>
+                <w:color w:val="000000"/>
+                <w:lang w:eastAsia="pl-PL"/>
+              </w:rPr>
+              <w:t>g40</w:t>
+            </w:r>
+          </w:p>
+        </w:tc>
+        <w:tc>
+          <w:tcPr>
+            <w:tcW w:w="1417" w:type="dxa"/>
+            <w:tcBorders>
+              <w:top w:val="nil"/>
+              <w:left w:val="nil"/>
+              <w:bottom w:val="single" w:sz="4" w:space="0" w:color="auto"/>
+              <w:right w:val="single" w:sz="4" w:space="0" w:color="auto"/>
+            </w:tcBorders>
+            <w:shd w:val="clear" w:color="auto" w:fill="auto"/>
+            <w:noWrap/>
+            <w:vAlign w:val="bottom"/>
+            <w:hideMark/>
+          </w:tcPr>
+          <w:p>
+            <w:pPr>
+              <w:spacing w:after="0" w:line="240" w:lineRule="auto"/>
+              <w:jc w:val="right"/>
+              <w:rPr>
+                <w:rFonts w:ascii="Calibri" w:eastAsia="Times New Roman" w:hAnsi="Calibri" w:cs="Calibri"/>
+                <w:color w:val="000000"/>
+                <w:lang w:eastAsia="pl-PL"/>
+              </w:rPr>
+            </w:pPr>
+            <w:r>
+              <w:rPr>
+                <w:rFonts w:ascii="Calibri" w:eastAsia="Times New Roman" w:hAnsi="Calibri" w:cs="Calibri"/>
+                <w:color w:val="000000"/>
+                <w:lang w:eastAsia="pl-PL"/>
+              </w:rPr>
               <w:t>80</w:t>
             </w:r>
           </w:p>
         </w:tc>
         <w:tc>
           <w:tcPr>
-            <w:tcW w:w="1900" w:type="dxa"/>
+            <w:tcW w:w="1559" w:type="dxa"/>
+            <w:tcBorders>
+              <w:top w:val="nil"/>
+              <w:left w:val="nil"/>
+              <w:bottom w:val="single" w:sz="4" w:space="0" w:color="auto"/>
+              <w:right w:val="single" w:sz="4" w:space="0" w:color="auto"/>
+            </w:tcBorders>
+            <w:shd w:val="clear" w:color="auto" w:fill="auto"/>
+            <w:noWrap/>
+            <w:vAlign w:val="bottom"/>
+            <w:hideMark/>
+          </w:tcPr>
+          <w:p>
+            <w:pPr>
+              <w:spacing w:after="0" w:line="240" w:lineRule="auto"/>
+              <w:jc w:val="right"/>
+              <w:rPr>
+                <w:rFonts w:ascii="Calibri" w:eastAsia="Times New Roman" w:hAnsi="Calibri" w:cs="Calibri"/>
+                <w:color w:val="000000"/>
+                <w:lang w:eastAsia="pl-PL"/>
+              </w:rPr>
+            </w:pPr>
+            <w:r>
+              <w:rPr>
+                <w:rFonts w:ascii="Calibri" w:eastAsia="Times New Roman" w:hAnsi="Calibri" w:cs="Calibri"/>
+                <w:color w:val="000000"/>
+                <w:lang w:eastAsia="pl-PL"/>
+              </w:rPr>
+              <w:t>80</w:t>
+            </w:r>
+          </w:p>
+        </w:tc>
+        <w:tc>
+          <w:tcPr>
+            <w:tcW w:w="1422" w:type="dxa"/>
             <w:tcBorders>
               <w:top w:val="nil"/>
               <w:left w:val="nil"/>
@@ -31676,7 +32660,7 @@
           <w:rPr>
             <w:noProof/>
           </w:rPr>
-          <w:t>7</w:t>
+          <w:t>8</w:t>
         </w:r>
       </w:fldSimple>
       <w:bookmarkEnd w:id="31"/>
@@ -31686,10 +32670,17 @@
     </w:p>
     <w:p>
       <w:r>
+        <w:lastRenderedPageBreak/>
         <w:t>Wyniki są bardzo zbliżone. Odstępstwem są czasy szeregowa</w:t>
       </w:r>
       <w:r>
-        <w:t>nia otrzymane dla grafu gauss18. W</w:t>
+        <w:t>nia otrzymane dla grafu gauss18</w:t>
+      </w:r>
+      <w:r>
+        <w:t xml:space="preserve"> przy 100 iteracjach</w:t>
+      </w:r>
+      <w:r>
+        <w:t>. W</w:t>
       </w:r>
       <w:r>
         <w:t xml:space="preserve"> przypadku algorytmu GEO są one lepsze od czasów otrzymanych dla algorytmu opartego na automatach komórkowych w trybie równoległym, jednak są zdecydowanie gorsze w porównaniu do czasów otrzymanych dla trybu </w:t>
@@ -31697,11 +32688,14 @@
       <w:r>
         <w:t>szeregowego</w:t>
       </w:r>
-      <w:bookmarkStart w:id="32" w:name="_GoBack"/>
-      <w:bookmarkEnd w:id="32"/>
       <w:r>
         <w:t xml:space="preserve"> i standardowego algorytmu genetycznego.</w:t>
       </w:r>
+      <w:r>
+        <w:t xml:space="preserve"> Zwiększenie liczby iteracji pozwala na osiągnięcie dużo lepszych rezultatów w przypadku grafu gauss18.</w:t>
+      </w:r>
+      <w:bookmarkStart w:id="32" w:name="_GoBack"/>
+      <w:bookmarkEnd w:id="32"/>
     </w:p>
     <w:sectPr>
       <w:pgSz w:w="11906" w:h="16838"/>
@@ -31919,40 +32913,7 @@
         <w:annotationRef/>
       </w:r>
       <w:r>
-        <w:t xml:space="preserve">Zastanawiam się, czy algorytm opisany w artykule nie powinien zawierać małego ulepszenia. Często </w:t>
-      </w:r>
-      <w:r>
-        <w:t>można zauważyć</w:t>
-      </w:r>
-      <w:r>
-        <w:t>, że znaleziono najlepsze rozwiązanie</w:t>
-      </w:r>
-      <w:r>
-        <w:t xml:space="preserve"> wcześniej</w:t>
-      </w:r>
-      <w:r>
-        <w:t xml:space="preserve">, ale nie </w:t>
-      </w:r>
-      <w:r>
-        <w:t>zostało</w:t>
-      </w:r>
-      <w:r>
-        <w:t xml:space="preserve"> ono wybierane, gdyż do następnej iteracji wylosowano inne. Może trzeba mimo wszystko porównywać najlepsze rozwiązane</w:t>
-      </w:r>
-      <w:r>
-        <w:t xml:space="preserve"> w iteracji</w:t>
-      </w:r>
-      <w:r>
-        <w:t xml:space="preserve"> (i tak sortujemy wszystkie konfiguracje szeregowanie w danej iteracji) z ak</w:t>
-      </w:r>
-      <w:r>
-        <w:t>tualnie najlepszym i aktualizować wynik</w:t>
-      </w:r>
-      <w:r>
-        <w:t>.</w:t>
-      </w:r>
-      <w:r>
-        <w:t xml:space="preserve"> Chodzi o krok 7 opisane algorytmu GEO.</w:t>
+        <w:t>Zastanawiam się, czy algorytm opisany w artykule nie powinien zawierać małego ulepszenia. Często można zauważyć, że znaleziono najlepsze rozwiązanie wcześniej, ale nie zostało ono wybierane, gdyż do następnej iteracji wylosowano inne. Może trzeba mimo wszystko porównywać najlepsze rozwiązane w iteracji (i tak sortujemy wszystkie konfiguracje szeregowanie w danej iteracji) z aktualnie najlepszym i aktualizować wynik. Chodzi o krok 7 opisane algorytmu GEO.</w:t>
       </w:r>
     </w:p>
   </w:comment>
@@ -35455,11 +36416,11 @@
         </c:dLbls>
         <c:marker val="1"/>
         <c:smooth val="0"/>
-        <c:axId val="112203264"/>
-        <c:axId val="112204800"/>
+        <c:axId val="114920832"/>
+        <c:axId val="118679040"/>
       </c:lineChart>
       <c:catAx>
-        <c:axId val="112203264"/>
+        <c:axId val="114920832"/>
         <c:scaling>
           <c:orientation val="minMax"/>
         </c:scaling>
@@ -35469,7 +36430,7 @@
         <c:majorTickMark val="none"/>
         <c:minorTickMark val="none"/>
         <c:tickLblPos val="nextTo"/>
-        <c:crossAx val="112204800"/>
+        <c:crossAx val="118679040"/>
         <c:crosses val="autoZero"/>
         <c:auto val="1"/>
         <c:lblAlgn val="ctr"/>
@@ -35479,7 +36440,7 @@
         <c:noMultiLvlLbl val="0"/>
       </c:catAx>
       <c:valAx>
-        <c:axId val="112204800"/>
+        <c:axId val="118679040"/>
         <c:scaling>
           <c:orientation val="minMax"/>
         </c:scaling>
@@ -35495,7 +36456,7 @@
             <a:noFill/>
           </a:ln>
         </c:spPr>
-        <c:crossAx val="112203264"/>
+        <c:crossAx val="114920832"/>
         <c:crosses val="autoZero"/>
         <c:crossBetween val="between"/>
         <c:minorUnit val="0.4"/>
@@ -37463,11 +38424,11 @@
         </c:dLbls>
         <c:marker val="1"/>
         <c:smooth val="0"/>
-        <c:axId val="112208128"/>
-        <c:axId val="112214016"/>
+        <c:axId val="64178432"/>
+        <c:axId val="112984064"/>
       </c:lineChart>
       <c:catAx>
-        <c:axId val="112208128"/>
+        <c:axId val="64178432"/>
         <c:scaling>
           <c:orientation val="minMax"/>
         </c:scaling>
@@ -37477,7 +38438,7 @@
         <c:majorTickMark val="none"/>
         <c:minorTickMark val="none"/>
         <c:tickLblPos val="nextTo"/>
-        <c:crossAx val="112214016"/>
+        <c:crossAx val="112984064"/>
         <c:crosses val="autoZero"/>
         <c:auto val="1"/>
         <c:lblAlgn val="ctr"/>
@@ -37487,7 +38448,7 @@
         <c:noMultiLvlLbl val="0"/>
       </c:catAx>
       <c:valAx>
-        <c:axId val="112214016"/>
+        <c:axId val="112984064"/>
         <c:scaling>
           <c:orientation val="minMax"/>
         </c:scaling>
@@ -37498,7 +38459,7 @@
         <c:majorTickMark val="none"/>
         <c:minorTickMark val="none"/>
         <c:tickLblPos val="nextTo"/>
-        <c:crossAx val="112208128"/>
+        <c:crossAx val="64178432"/>
         <c:crosses val="autoZero"/>
         <c:crossBetween val="between"/>
         <c:minorUnit val="5"/>
@@ -38822,11 +39783,11 @@
         </c:dLbls>
         <c:marker val="1"/>
         <c:smooth val="0"/>
-        <c:axId val="112230784"/>
-        <c:axId val="112232320"/>
+        <c:axId val="113009024"/>
+        <c:axId val="113010560"/>
       </c:lineChart>
       <c:catAx>
-        <c:axId val="112230784"/>
+        <c:axId val="113009024"/>
         <c:scaling>
           <c:orientation val="minMax"/>
         </c:scaling>
@@ -38836,7 +39797,7 @@
         <c:majorTickMark val="none"/>
         <c:minorTickMark val="none"/>
         <c:tickLblPos val="nextTo"/>
-        <c:crossAx val="112232320"/>
+        <c:crossAx val="113010560"/>
         <c:crosses val="autoZero"/>
         <c:auto val="1"/>
         <c:lblAlgn val="ctr"/>
@@ -38845,7 +39806,7 @@
         <c:noMultiLvlLbl val="0"/>
       </c:catAx>
       <c:valAx>
-        <c:axId val="112232320"/>
+        <c:axId val="113010560"/>
         <c:scaling>
           <c:orientation val="minMax"/>
           <c:min val="40"/>
@@ -38857,7 +39818,7 @@
         <c:majorTickMark val="none"/>
         <c:minorTickMark val="none"/>
         <c:tickLblPos val="nextTo"/>
-        <c:crossAx val="112230784"/>
+        <c:crossAx val="113009024"/>
         <c:crosses val="autoZero"/>
         <c:crossBetween val="between"/>
       </c:valAx>
@@ -40180,11 +41141,11 @@
         </c:dLbls>
         <c:marker val="1"/>
         <c:smooth val="0"/>
-        <c:axId val="112240512"/>
-        <c:axId val="112242048"/>
+        <c:axId val="113023232"/>
+        <c:axId val="113037312"/>
       </c:lineChart>
       <c:catAx>
-        <c:axId val="112240512"/>
+        <c:axId val="113023232"/>
         <c:scaling>
           <c:orientation val="minMax"/>
         </c:scaling>
@@ -40194,7 +41155,7 @@
         <c:majorTickMark val="none"/>
         <c:minorTickMark val="none"/>
         <c:tickLblPos val="nextTo"/>
-        <c:crossAx val="112242048"/>
+        <c:crossAx val="113037312"/>
         <c:crosses val="autoZero"/>
         <c:auto val="1"/>
         <c:lblAlgn val="ctr"/>
@@ -40202,7 +41163,7 @@
         <c:noMultiLvlLbl val="0"/>
       </c:catAx>
       <c:valAx>
-        <c:axId val="112242048"/>
+        <c:axId val="113037312"/>
         <c:scaling>
           <c:orientation val="minMax"/>
         </c:scaling>
@@ -40218,7 +41179,7 @@
             <a:noFill/>
           </a:ln>
         </c:spPr>
-        <c:crossAx val="112240512"/>
+        <c:crossAx val="113023232"/>
         <c:crosses val="autoZero"/>
         <c:crossBetween val="between"/>
       </c:valAx>
@@ -41541,11 +42502,11 @@
         </c:dLbls>
         <c:marker val="1"/>
         <c:smooth val="0"/>
-        <c:axId val="112349184"/>
-        <c:axId val="112350720"/>
+        <c:axId val="113058176"/>
+        <c:axId val="113059712"/>
       </c:lineChart>
       <c:catAx>
-        <c:axId val="112349184"/>
+        <c:axId val="113058176"/>
         <c:scaling>
           <c:orientation val="minMax"/>
         </c:scaling>
@@ -41555,7 +42516,7 @@
         <c:majorTickMark val="out"/>
         <c:minorTickMark val="none"/>
         <c:tickLblPos val="nextTo"/>
-        <c:crossAx val="112350720"/>
+        <c:crossAx val="113059712"/>
         <c:crosses val="autoZero"/>
         <c:auto val="1"/>
         <c:lblAlgn val="ctr"/>
@@ -41563,7 +42524,7 @@
         <c:noMultiLvlLbl val="0"/>
       </c:catAx>
       <c:valAx>
-        <c:axId val="112350720"/>
+        <c:axId val="113059712"/>
         <c:scaling>
           <c:orientation val="minMax"/>
         </c:scaling>
@@ -41574,7 +42535,7 @@
         <c:majorTickMark val="out"/>
         <c:minorTickMark val="none"/>
         <c:tickLblPos val="nextTo"/>
-        <c:crossAx val="112349184"/>
+        <c:crossAx val="113058176"/>
         <c:crosses val="autoZero"/>
         <c:crossBetween val="between"/>
       </c:valAx>
@@ -42897,11 +43858,11 @@
         </c:dLbls>
         <c:marker val="1"/>
         <c:smooth val="0"/>
-        <c:axId val="112375680"/>
-        <c:axId val="112377216"/>
+        <c:axId val="113084672"/>
+        <c:axId val="113094656"/>
       </c:lineChart>
       <c:catAx>
-        <c:axId val="112375680"/>
+        <c:axId val="113084672"/>
         <c:scaling>
           <c:orientation val="minMax"/>
         </c:scaling>
@@ -42911,7 +43872,7 @@
         <c:majorTickMark val="out"/>
         <c:minorTickMark val="none"/>
         <c:tickLblPos val="nextTo"/>
-        <c:crossAx val="112377216"/>
+        <c:crossAx val="113094656"/>
         <c:crosses val="autoZero"/>
         <c:auto val="1"/>
         <c:lblAlgn val="ctr"/>
@@ -42920,7 +43881,7 @@
         <c:noMultiLvlLbl val="0"/>
       </c:catAx>
       <c:valAx>
-        <c:axId val="112377216"/>
+        <c:axId val="113094656"/>
         <c:scaling>
           <c:orientation val="minMax"/>
         </c:scaling>
@@ -42931,7 +43892,7 @@
         <c:majorTickMark val="out"/>
         <c:minorTickMark val="none"/>
         <c:tickLblPos val="nextTo"/>
-        <c:crossAx val="112375680"/>
+        <c:crossAx val="113084672"/>
         <c:crosses val="autoZero"/>
         <c:crossBetween val="between"/>
       </c:valAx>
@@ -44254,11 +45215,11 @@
         </c:dLbls>
         <c:marker val="1"/>
         <c:smooth val="0"/>
-        <c:axId val="112459776"/>
-        <c:axId val="112461312"/>
+        <c:axId val="114295168"/>
+        <c:axId val="114296704"/>
       </c:lineChart>
       <c:catAx>
-        <c:axId val="112459776"/>
+        <c:axId val="114295168"/>
         <c:scaling>
           <c:orientation val="minMax"/>
         </c:scaling>
@@ -44268,7 +45229,7 @@
         <c:majorTickMark val="none"/>
         <c:minorTickMark val="none"/>
         <c:tickLblPos val="nextTo"/>
-        <c:crossAx val="112461312"/>
+        <c:crossAx val="114296704"/>
         <c:crosses val="autoZero"/>
         <c:auto val="1"/>
         <c:lblAlgn val="ctr"/>
@@ -44277,7 +45238,7 @@
         <c:noMultiLvlLbl val="0"/>
       </c:catAx>
       <c:valAx>
-        <c:axId val="112461312"/>
+        <c:axId val="114296704"/>
         <c:scaling>
           <c:orientation val="minMax"/>
         </c:scaling>
@@ -44293,7 +45254,7 @@
             <a:noFill/>
           </a:ln>
         </c:spPr>
-        <c:crossAx val="112459776"/>
+        <c:crossAx val="114295168"/>
         <c:crosses val="autoZero"/>
         <c:crossBetween val="between"/>
       </c:valAx>
@@ -45616,11 +46577,11 @@
         </c:dLbls>
         <c:marker val="1"/>
         <c:smooth val="0"/>
-        <c:axId val="112506752"/>
-        <c:axId val="112508288"/>
+        <c:axId val="114321664"/>
+        <c:axId val="114331648"/>
       </c:lineChart>
       <c:catAx>
-        <c:axId val="112506752"/>
+        <c:axId val="114321664"/>
         <c:scaling>
           <c:orientation val="minMax"/>
         </c:scaling>
@@ -45630,7 +46591,7 @@
         <c:majorTickMark val="none"/>
         <c:minorTickMark val="none"/>
         <c:tickLblPos val="nextTo"/>
-        <c:crossAx val="112508288"/>
+        <c:crossAx val="114331648"/>
         <c:crosses val="autoZero"/>
         <c:auto val="1"/>
         <c:lblAlgn val="ctr"/>
@@ -45638,7 +46599,7 @@
         <c:noMultiLvlLbl val="0"/>
       </c:catAx>
       <c:valAx>
-        <c:axId val="112508288"/>
+        <c:axId val="114331648"/>
         <c:scaling>
           <c:orientation val="minMax"/>
           <c:min val="70"/>
@@ -45655,7 +46616,7 @@
             <a:noFill/>
           </a:ln>
         </c:spPr>
-        <c:crossAx val="112506752"/>
+        <c:crossAx val="114321664"/>
         <c:crosses val="autoZero"/>
         <c:crossBetween val="between"/>
       </c:valAx>
@@ -46978,11 +47939,11 @@
         </c:dLbls>
         <c:marker val="1"/>
         <c:smooth val="0"/>
-        <c:axId val="118067200"/>
-        <c:axId val="118068736"/>
+        <c:axId val="114344320"/>
+        <c:axId val="114345856"/>
       </c:lineChart>
       <c:catAx>
-        <c:axId val="118067200"/>
+        <c:axId val="114344320"/>
         <c:scaling>
           <c:orientation val="minMax"/>
         </c:scaling>
@@ -46992,7 +47953,7 @@
         <c:majorTickMark val="none"/>
         <c:minorTickMark val="none"/>
         <c:tickLblPos val="nextTo"/>
-        <c:crossAx val="118068736"/>
+        <c:crossAx val="114345856"/>
         <c:crosses val="autoZero"/>
         <c:auto val="1"/>
         <c:lblAlgn val="ctr"/>
@@ -47000,7 +47961,7 @@
         <c:noMultiLvlLbl val="0"/>
       </c:catAx>
       <c:valAx>
-        <c:axId val="118068736"/>
+        <c:axId val="114345856"/>
         <c:scaling>
           <c:orientation val="minMax"/>
           <c:min val="40"/>
@@ -47017,7 +47978,7 @@
             <a:noFill/>
           </a:ln>
         </c:spPr>
-        <c:crossAx val="118067200"/>
+        <c:crossAx val="114344320"/>
         <c:crosses val="autoZero"/>
         <c:crossBetween val="between"/>
       </c:valAx>
@@ -47326,7 +48287,7 @@
 </file>
 
 <file path=customXml/itemProps1.xml><?xml version="1.0" encoding="utf-8"?>
-<ds:datastoreItem xmlns:ds="http://schemas.openxmlformats.org/officeDocument/2006/customXml" ds:itemID="{B4AB9687-EEB5-4755-A7BE-679861CCA3A7}">
+<ds:datastoreItem xmlns:ds="http://schemas.openxmlformats.org/officeDocument/2006/customXml" ds:itemID="{5B23BD6C-215B-45B0-92F0-042737317727}">
   <ds:schemaRefs>
     <ds:schemaRef ds:uri="http://schemas.openxmlformats.org/officeDocument/2006/bibliography"/>
   </ds:schemaRefs>

</xml_diff>

<commit_message>
opis gauss18 - info o zmianie programu
</commit_message>
<xml_diff>
--- a/tekst/Wyniki testów.docx
+++ b/tekst/Wyniki testów.docx
@@ -5711,14 +5711,27 @@
       <w:r>
         <w:t xml:space="preserve">Tabela </w:t>
       </w:r>
-      <w:fldSimple w:instr=" SEQ Tabela \* ARABIC ">
-        <w:r>
-          <w:rPr>
-            <w:noProof/>
-          </w:rPr>
-          <w:t>1</w:t>
-        </w:r>
-      </w:fldSimple>
+      <w:r>
+        <w:fldChar w:fldCharType="begin"/>
+      </w:r>
+      <w:r>
+        <w:instrText xml:space="preserve"> SEQ Tabela \* ARABIC </w:instrText>
+      </w:r>
+      <w:r>
+        <w:fldChar w:fldCharType="separate"/>
+      </w:r>
+      <w:r>
+        <w:rPr>
+          <w:noProof/>
+        </w:rPr>
+        <w:t>1</w:t>
+      </w:r>
+      <w:r>
+        <w:rPr>
+          <w:noProof/>
+        </w:rPr>
+        <w:fldChar w:fldCharType="end"/>
+      </w:r>
       <w:bookmarkEnd w:id="1"/>
       <w:r>
         <w:t>: Prawdopodobieństwo wyboru konfiguracji do dalszej analizy w zależności od parametru prawdopodobieństwa</w:t>
@@ -5924,14 +5937,27 @@
       <w:r>
         <w:t xml:space="preserve">Wykres </w:t>
       </w:r>
-      <w:fldSimple w:instr=" SEQ Wykres \* ARABIC ">
-        <w:r>
-          <w:rPr>
-            <w:noProof/>
-          </w:rPr>
-          <w:t>1</w:t>
-        </w:r>
-      </w:fldSimple>
+      <w:r>
+        <w:fldChar w:fldCharType="begin"/>
+      </w:r>
+      <w:r>
+        <w:instrText xml:space="preserve"> SEQ Wykres \* ARABIC </w:instrText>
+      </w:r>
+      <w:r>
+        <w:fldChar w:fldCharType="separate"/>
+      </w:r>
+      <w:r>
+        <w:rPr>
+          <w:noProof/>
+        </w:rPr>
+        <w:t>1</w:t>
+      </w:r>
+      <w:r>
+        <w:rPr>
+          <w:noProof/>
+        </w:rPr>
+        <w:fldChar w:fldCharType="end"/>
+      </w:r>
       <w:bookmarkEnd w:id="3"/>
       <w:r>
         <w:t>: Przebieg</w:t>
@@ -5992,14 +6018,27 @@
       <w:r>
         <w:t xml:space="preserve">Wykres </w:t>
       </w:r>
-      <w:fldSimple w:instr=" SEQ Wykres \* ARABIC ">
-        <w:r>
-          <w:rPr>
-            <w:noProof/>
-          </w:rPr>
-          <w:t>2</w:t>
-        </w:r>
-      </w:fldSimple>
+      <w:r>
+        <w:fldChar w:fldCharType="begin"/>
+      </w:r>
+      <w:r>
+        <w:instrText xml:space="preserve"> SEQ Wykres \* ARABIC </w:instrText>
+      </w:r>
+      <w:r>
+        <w:fldChar w:fldCharType="separate"/>
+      </w:r>
+      <w:r>
+        <w:rPr>
+          <w:noProof/>
+        </w:rPr>
+        <w:t>2</w:t>
+      </w:r>
+      <w:r>
+        <w:rPr>
+          <w:noProof/>
+        </w:rPr>
+        <w:fldChar w:fldCharType="end"/>
+      </w:r>
       <w:bookmarkEnd w:id="5"/>
       <w:r>
         <w:t xml:space="preserve">: </w:t>
@@ -10426,14 +10465,27 @@
       <w:r>
         <w:t xml:space="preserve">Tabela </w:t>
       </w:r>
-      <w:fldSimple w:instr=" SEQ Tabela \* ARABIC ">
-        <w:r>
-          <w:rPr>
-            <w:noProof/>
-          </w:rPr>
-          <w:t>2</w:t>
-        </w:r>
-      </w:fldSimple>
+      <w:r>
+        <w:fldChar w:fldCharType="begin"/>
+      </w:r>
+      <w:r>
+        <w:instrText xml:space="preserve"> SEQ Tabela \* ARABIC </w:instrText>
+      </w:r>
+      <w:r>
+        <w:fldChar w:fldCharType="separate"/>
+      </w:r>
+      <w:r>
+        <w:rPr>
+          <w:noProof/>
+        </w:rPr>
+        <w:t>2</w:t>
+      </w:r>
+      <w:r>
+        <w:rPr>
+          <w:noProof/>
+        </w:rPr>
+        <w:fldChar w:fldCharType="end"/>
+      </w:r>
       <w:bookmarkEnd w:id="7"/>
       <w:r>
         <w:t>: Dane statystyczne 1000 uruchomień algorytmu dla grafu intree15 i 100 iteracji</w:t>
@@ -15072,14 +15124,27 @@
       <w:r>
         <w:t xml:space="preserve">Tabela </w:t>
       </w:r>
-      <w:fldSimple w:instr=" SEQ Tabela \* ARABIC ">
-        <w:r>
-          <w:rPr>
-            <w:noProof/>
-          </w:rPr>
-          <w:t>3</w:t>
-        </w:r>
-      </w:fldSimple>
+      <w:r>
+        <w:fldChar w:fldCharType="begin"/>
+      </w:r>
+      <w:r>
+        <w:instrText xml:space="preserve"> SEQ Tabela \* ARABIC </w:instrText>
+      </w:r>
+      <w:r>
+        <w:fldChar w:fldCharType="separate"/>
+      </w:r>
+      <w:r>
+        <w:rPr>
+          <w:noProof/>
+        </w:rPr>
+        <w:t>3</w:t>
+      </w:r>
+      <w:r>
+        <w:rPr>
+          <w:noProof/>
+        </w:rPr>
+        <w:fldChar w:fldCharType="end"/>
+      </w:r>
       <w:r>
         <w:t>: Dane statystyczne uruchomienia 1000-krotnego algorytmu na drzewie tree15 - 100 iteracji</w:t>
       </w:r>
@@ -15087,13 +15152,26 @@
     <w:p/>
     <w:p>
       <w:r>
-        <w:t xml:space="preserve">Wyniki przeprowadzonych testów na grafie tree15 są podobne do wyników otrzymanych przy wykonaniu na drzewie intree15. Przyczyną podstawową jest podobieństwo grafów, intree jest odwróceniem </w:t>
+        <w:t xml:space="preserve">Wyniki przeprowadzonych testów na grafie tree15 są podobne do wyników otrzymanych przy wykonaniu na drzewie intree15. Przyczyną podstawową jest podobieństwo grafów, </w:t>
+      </w:r>
+      <w:proofErr w:type="spellStart"/>
+      <w:r>
+        <w:t>intree</w:t>
+      </w:r>
+      <w:proofErr w:type="spellEnd"/>
+      <w:r>
+        <w:t xml:space="preserve"> jest odwróceniem </w:t>
       </w:r>
       <w:r>
         <w:t xml:space="preserve">grafu </w:t>
       </w:r>
-      <w:r>
-        <w:t>tree.</w:t>
+      <w:proofErr w:type="spellStart"/>
+      <w:r>
+        <w:t>tree</w:t>
+      </w:r>
+      <w:proofErr w:type="spellEnd"/>
+      <w:r>
+        <w:t>.</w:t>
       </w:r>
       <w:r>
         <w:t xml:space="preserve"> Tutaj także najlepsze wyniki pojawiają się przy wprowadzeniu parametru </w:t>
@@ -19846,14 +19924,27 @@
       <w:r>
         <w:t xml:space="preserve">Tabela </w:t>
       </w:r>
-      <w:fldSimple w:instr=" SEQ Tabela \* ARABIC ">
-        <w:r>
-          <w:rPr>
-            <w:noProof/>
-          </w:rPr>
-          <w:t>4</w:t>
-        </w:r>
-      </w:fldSimple>
+      <w:r>
+        <w:fldChar w:fldCharType="begin"/>
+      </w:r>
+      <w:r>
+        <w:instrText xml:space="preserve"> SEQ Tabela \* ARABIC </w:instrText>
+      </w:r>
+      <w:r>
+        <w:fldChar w:fldCharType="separate"/>
+      </w:r>
+      <w:r>
+        <w:rPr>
+          <w:noProof/>
+        </w:rPr>
+        <w:t>4</w:t>
+      </w:r>
+      <w:r>
+        <w:rPr>
+          <w:noProof/>
+        </w:rPr>
+        <w:fldChar w:fldCharType="end"/>
+      </w:r>
       <w:r>
         <w:t>: Dane statystyczne 1000 uruchomień na grafie g18 - 100 iteracji</w:t>
       </w:r>
@@ -19930,14 +20021,27 @@
       <w:r>
         <w:t xml:space="preserve">Wykres </w:t>
       </w:r>
-      <w:fldSimple w:instr=" SEQ Wykres \* ARABIC ">
-        <w:r>
-          <w:rPr>
-            <w:noProof/>
-          </w:rPr>
-          <w:t>3</w:t>
-        </w:r>
-      </w:fldSimple>
+      <w:r>
+        <w:fldChar w:fldCharType="begin"/>
+      </w:r>
+      <w:r>
+        <w:instrText xml:space="preserve"> SEQ Wykres \* ARABIC </w:instrText>
+      </w:r>
+      <w:r>
+        <w:fldChar w:fldCharType="separate"/>
+      </w:r>
+      <w:r>
+        <w:rPr>
+          <w:noProof/>
+        </w:rPr>
+        <w:t>3</w:t>
+      </w:r>
+      <w:r>
+        <w:rPr>
+          <w:noProof/>
+        </w:rPr>
+        <w:fldChar w:fldCharType="end"/>
+      </w:r>
       <w:bookmarkEnd w:id="14"/>
       <w:r>
         <w:t>: Przebieg algorytmu t=0.5, najlepszy rezultat osiągnięty w iteracji 4</w:t>
@@ -20008,14 +20112,27 @@
       <w:r>
         <w:t xml:space="preserve">Wykres </w:t>
       </w:r>
-      <w:fldSimple w:instr=" SEQ Wykres \* ARABIC ">
-        <w:r>
-          <w:rPr>
-            <w:noProof/>
-          </w:rPr>
-          <w:t>4</w:t>
-        </w:r>
-      </w:fldSimple>
+      <w:r>
+        <w:fldChar w:fldCharType="begin"/>
+      </w:r>
+      <w:r>
+        <w:instrText xml:space="preserve"> SEQ Wykres \* ARABIC </w:instrText>
+      </w:r>
+      <w:r>
+        <w:fldChar w:fldCharType="separate"/>
+      </w:r>
+      <w:r>
+        <w:rPr>
+          <w:noProof/>
+        </w:rPr>
+        <w:t>4</w:t>
+      </w:r>
+      <w:r>
+        <w:rPr>
+          <w:noProof/>
+        </w:rPr>
+        <w:fldChar w:fldCharType="end"/>
+      </w:r>
       <w:bookmarkEnd w:id="15"/>
       <w:r>
         <w:t>: Przebieg algorytmu t=8.0, optimum osiągnięto w 3 iteracji.</w:t>
@@ -20215,14 +20332,27 @@
       <w:r>
         <w:t xml:space="preserve">Wykres </w:t>
       </w:r>
-      <w:fldSimple w:instr=" SEQ Wykres \* ARABIC ">
-        <w:r>
-          <w:rPr>
-            <w:noProof/>
-          </w:rPr>
-          <w:t>5</w:t>
-        </w:r>
-      </w:fldSimple>
+      <w:r>
+        <w:fldChar w:fldCharType="begin"/>
+      </w:r>
+      <w:r>
+        <w:instrText xml:space="preserve"> SEQ Wykres \* ARABIC </w:instrText>
+      </w:r>
+      <w:r>
+        <w:fldChar w:fldCharType="separate"/>
+      </w:r>
+      <w:r>
+        <w:rPr>
+          <w:noProof/>
+        </w:rPr>
+        <w:t>5</w:t>
+      </w:r>
+      <w:r>
+        <w:rPr>
+          <w:noProof/>
+        </w:rPr>
+        <w:fldChar w:fldCharType="end"/>
+      </w:r>
       <w:bookmarkEnd w:id="17"/>
       <w:r>
         <w:t xml:space="preserve">: </w:t>
@@ -20284,14 +20414,27 @@
       <w:r>
         <w:t xml:space="preserve">Wykres </w:t>
       </w:r>
-      <w:fldSimple w:instr=" SEQ Wykres \* ARABIC ">
-        <w:r>
-          <w:rPr>
-            <w:noProof/>
-          </w:rPr>
-          <w:t>6</w:t>
-        </w:r>
-      </w:fldSimple>
+      <w:r>
+        <w:fldChar w:fldCharType="begin"/>
+      </w:r>
+      <w:r>
+        <w:instrText xml:space="preserve"> SEQ Wykres \* ARABIC </w:instrText>
+      </w:r>
+      <w:r>
+        <w:fldChar w:fldCharType="separate"/>
+      </w:r>
+      <w:r>
+        <w:rPr>
+          <w:noProof/>
+        </w:rPr>
+        <w:t>6</w:t>
+      </w:r>
+      <w:r>
+        <w:rPr>
+          <w:noProof/>
+        </w:rPr>
+        <w:fldChar w:fldCharType="end"/>
+      </w:r>
       <w:bookmarkEnd w:id="18"/>
       <w:r>
         <w:t xml:space="preserve">: Przebieg algorytmu </w:t>
@@ -24979,14 +25122,27 @@
       <w:r>
         <w:t xml:space="preserve">Tabela </w:t>
       </w:r>
-      <w:fldSimple w:instr=" SEQ Tabela \* ARABIC ">
-        <w:r>
-          <w:rPr>
-            <w:noProof/>
-          </w:rPr>
-          <w:t>5</w:t>
-        </w:r>
-      </w:fldSimple>
+      <w:r>
+        <w:fldChar w:fldCharType="begin"/>
+      </w:r>
+      <w:r>
+        <w:instrText xml:space="preserve"> SEQ Tabela \* ARABIC </w:instrText>
+      </w:r>
+      <w:r>
+        <w:fldChar w:fldCharType="separate"/>
+      </w:r>
+      <w:r>
+        <w:rPr>
+          <w:noProof/>
+        </w:rPr>
+        <w:t>5</w:t>
+      </w:r>
+      <w:r>
+        <w:rPr>
+          <w:noProof/>
+        </w:rPr>
+        <w:fldChar w:fldCharType="end"/>
+      </w:r>
       <w:r>
         <w:t>: Dane statystyczne 1000 uruchomień algorytmu na grafie g40 - 100 iteracji</w:t>
       </w:r>
@@ -25140,14 +25296,27 @@
       <w:r>
         <w:t xml:space="preserve">Wykres </w:t>
       </w:r>
-      <w:fldSimple w:instr=" SEQ Wykres \* ARABIC ">
-        <w:r>
-          <w:rPr>
-            <w:noProof/>
-          </w:rPr>
-          <w:t>7</w:t>
-        </w:r>
-      </w:fldSimple>
+      <w:r>
+        <w:fldChar w:fldCharType="begin"/>
+      </w:r>
+      <w:r>
+        <w:instrText xml:space="preserve"> SEQ Wykres \* ARABIC </w:instrText>
+      </w:r>
+      <w:r>
+        <w:fldChar w:fldCharType="separate"/>
+      </w:r>
+      <w:r>
+        <w:rPr>
+          <w:noProof/>
+        </w:rPr>
+        <w:t>7</w:t>
+      </w:r>
+      <w:r>
+        <w:rPr>
+          <w:noProof/>
+        </w:rPr>
+        <w:fldChar w:fldCharType="end"/>
+      </w:r>
       <w:r>
         <w:t xml:space="preserve">: </w:t>
       </w:r>
@@ -25285,14 +25454,27 @@
       <w:r>
         <w:t xml:space="preserve">Wykres </w:t>
       </w:r>
-      <w:fldSimple w:instr=" SEQ Wykres \* ARABIC ">
-        <w:r>
-          <w:rPr>
-            <w:noProof/>
-          </w:rPr>
-          <w:t>8</w:t>
-        </w:r>
-      </w:fldSimple>
+      <w:r>
+        <w:fldChar w:fldCharType="begin"/>
+      </w:r>
+      <w:r>
+        <w:instrText xml:space="preserve"> SEQ Wykres \* ARABIC </w:instrText>
+      </w:r>
+      <w:r>
+        <w:fldChar w:fldCharType="separate"/>
+      </w:r>
+      <w:r>
+        <w:rPr>
+          <w:noProof/>
+        </w:rPr>
+        <w:t>8</w:t>
+      </w:r>
+      <w:r>
+        <w:rPr>
+          <w:noProof/>
+        </w:rPr>
+        <w:fldChar w:fldCharType="end"/>
+      </w:r>
       <w:bookmarkEnd w:id="24"/>
       <w:r>
         <w:t xml:space="preserve">: </w:t>
@@ -30080,14 +30262,27 @@
       <w:r>
         <w:t xml:space="preserve">Tabela </w:t>
       </w:r>
-      <w:fldSimple w:instr=" SEQ Tabela \* ARABIC ">
-        <w:r>
-          <w:rPr>
-            <w:noProof/>
-          </w:rPr>
-          <w:t>6</w:t>
-        </w:r>
-      </w:fldSimple>
+      <w:r>
+        <w:fldChar w:fldCharType="begin"/>
+      </w:r>
+      <w:r>
+        <w:instrText xml:space="preserve"> SEQ Tabela \* ARABIC </w:instrText>
+      </w:r>
+      <w:r>
+        <w:fldChar w:fldCharType="separate"/>
+      </w:r>
+      <w:r>
+        <w:rPr>
+          <w:noProof/>
+        </w:rPr>
+        <w:t>6</w:t>
+      </w:r>
+      <w:r>
+        <w:rPr>
+          <w:noProof/>
+        </w:rPr>
+        <w:fldChar w:fldCharType="end"/>
+      </w:r>
       <w:bookmarkEnd w:id="25"/>
       <w:r>
         <w:t xml:space="preserve">: </w:t>
@@ -31146,14 +31341,27 @@
       <w:r>
         <w:t xml:space="preserve">Tabela </w:t>
       </w:r>
-      <w:fldSimple w:instr=" SEQ Tabela \* ARABIC ">
-        <w:r>
-          <w:rPr>
-            <w:noProof/>
-          </w:rPr>
-          <w:t>7</w:t>
-        </w:r>
-      </w:fldSimple>
+      <w:r>
+        <w:fldChar w:fldCharType="begin"/>
+      </w:r>
+      <w:r>
+        <w:instrText xml:space="preserve"> SEQ Tabela \* ARABIC </w:instrText>
+      </w:r>
+      <w:r>
+        <w:fldChar w:fldCharType="separate"/>
+      </w:r>
+      <w:r>
+        <w:rPr>
+          <w:noProof/>
+        </w:rPr>
+        <w:t>7</w:t>
+      </w:r>
+      <w:r>
+        <w:rPr>
+          <w:noProof/>
+        </w:rPr>
+        <w:fldChar w:fldCharType="end"/>
+      </w:r>
       <w:r>
         <w:t>: Dane statystyczne 400 uruchomień algorytmu na grafie gauss18 - 400 iteracji</w:t>
       </w:r>
@@ -31173,8 +31381,28 @@
         <w:t xml:space="preserve"> działanie algorytmu na grafie gauss18 przy zwiększeniu liczby iteracji ze 100 do 400. Dzięki takiemu zabiegowi algorytm GEO pozwolił na znalezienie najlepszego czasu szeregowania w 95% uruchomień.</w:t>
       </w:r>
       <w:r>
-        <w:t xml:space="preserve"> Średnia liczba uruchomień potrzebna do znalezienia optimum to 124,08 a mediana 92,5. Średni czas szeregowania wyniósł 44,128. Jest to bardzo dobry wynik, jednak w efekcie przy takiej liczbie iteracji należało sprawdzić 7200 przypadków, co jest 2,75% wszystkich możliwych kombinacji dla tego grafu. W przypadku 100 iteracji konieczne jest sprawdzenie 1800 konfiguracji, co stanowi 0,69% kombinacji. Należy zwrócić uwagę, że w praktyce znaczna liczba kombinacji jest sprawdza wielokrotnie.</w:t>
-      </w:r>
+        <w:t xml:space="preserve"> Średnia liczba uruchomień potrzebna do znalezienia optimum to 124,08 a mediana 92,5. Średni czas szeregowania wyniósł 44,128. Jest to bardzo dobry wynik, jednak w efekcie przy takiej liczbie iteracji należało sprawdzić 7200 przypadków, co jest 2,75% wszystkich możliwych kombinacji dla tego grafu. W przypadku 100 iteracji konieczne jest sprawdzenie 1800 konfiguracji, co stanowi 0,69% kombinacji. Należy zwrócić uwagę, że w praktyce znaczna liczba kombinacji jest sprawdza</w:t>
+      </w:r>
+      <w:r>
+        <w:t>na</w:t>
+      </w:r>
+      <w:r>
+        <w:t xml:space="preserve"> wielokrotnie.</w:t>
+      </w:r>
+      <w:r>
+        <w:t xml:space="preserve"> W przypadku tego eksperymentu pojawiła się także drobna optymalizacja polegająca na sprawdzaniu najlepszej konfiguracji z każdej iteracji, a nie jak w poprzedniej wersji tylko</w:t>
+      </w:r>
+      <w:r>
+        <w:t xml:space="preserve"> </w:t>
+      </w:r>
+      <w:r>
+        <w:t>kombinacji</w:t>
+      </w:r>
+      <w:r>
+        <w:t xml:space="preserve"> wybranej do następnej iteracji.</w:t>
+      </w:r>
+      <w:bookmarkStart w:id="28" w:name="_GoBack"/>
+      <w:bookmarkEnd w:id="28"/>
     </w:p>
     <w:p/>
     <w:p>
@@ -31205,19 +31433,32 @@
       <w:pPr>
         <w:pStyle w:val="Legenda"/>
       </w:pPr>
-      <w:bookmarkStart w:id="28" w:name="_Ref355550710"/>
+      <w:bookmarkStart w:id="29" w:name="_Ref355550710"/>
       <w:r>
         <w:t xml:space="preserve">Wykres </w:t>
       </w:r>
-      <w:fldSimple w:instr=" SEQ Wykres \* ARABIC ">
-        <w:r>
-          <w:rPr>
-            <w:noProof/>
-          </w:rPr>
-          <w:t>9</w:t>
-        </w:r>
-      </w:fldSimple>
-      <w:bookmarkEnd w:id="28"/>
+      <w:r>
+        <w:fldChar w:fldCharType="begin"/>
+      </w:r>
+      <w:r>
+        <w:instrText xml:space="preserve"> SEQ Wykres \* ARABIC </w:instrText>
+      </w:r>
+      <w:r>
+        <w:fldChar w:fldCharType="separate"/>
+      </w:r>
+      <w:r>
+        <w:rPr>
+          <w:noProof/>
+        </w:rPr>
+        <w:t>9</w:t>
+      </w:r>
+      <w:r>
+        <w:rPr>
+          <w:noProof/>
+        </w:rPr>
+        <w:fldChar w:fldCharType="end"/>
+      </w:r>
+      <w:bookmarkEnd w:id="29"/>
       <w:r>
         <w:t xml:space="preserve">: </w:t>
       </w:r>
@@ -31244,16 +31485,16 @@
       <w:r>
         <w:t xml:space="preserve">W rozprawie doktorskiej dr </w:t>
       </w:r>
-      <w:commentRangeStart w:id="29"/>
+      <w:commentRangeStart w:id="30"/>
       <w:r>
         <w:t>Anny Piwońskiej</w:t>
       </w:r>
-      <w:commentRangeEnd w:id="29"/>
+      <w:commentRangeEnd w:id="30"/>
       <w:r>
         <w:rPr>
           <w:rStyle w:val="Odwoaniedokomentarza"/>
         </w:rPr>
-        <w:commentReference w:id="29"/>
+        <w:commentReference w:id="30"/>
       </w:r>
       <w:r>
         <w:t xml:space="preserve"> analizowano działanie algorytmów komórkowych przy szeregowaniu zadań. W </w:t>
@@ -31285,16 +31526,16 @@
       <w:r>
         <w:t xml:space="preserve">dokonano porównaniu otrzymanych wyników </w:t>
       </w:r>
-      <w:commentRangeStart w:id="30"/>
+      <w:commentRangeStart w:id="31"/>
       <w:r>
         <w:t>średnich czasów szeregowania</w:t>
       </w:r>
-      <w:commentRangeEnd w:id="30"/>
+      <w:commentRangeEnd w:id="31"/>
       <w:r>
         <w:rPr>
           <w:rStyle w:val="Odwoaniedokomentarza"/>
         </w:rPr>
-        <w:commentReference w:id="30"/>
+        <w:commentReference w:id="31"/>
       </w:r>
       <w:r>
         <w:t xml:space="preserve"> </w:t>
@@ -32330,6 +32571,7 @@
                 <w:color w:val="000000"/>
                 <w:lang w:eastAsia="pl-PL"/>
               </w:rPr>
+              <w:lastRenderedPageBreak/>
               <w:t>g18</w:t>
             </w:r>
           </w:p>
@@ -32651,26 +32893,38 @@
       <w:pPr>
         <w:pStyle w:val="Legenda"/>
       </w:pPr>
-      <w:bookmarkStart w:id="31" w:name="_Ref355594655"/>
+      <w:bookmarkStart w:id="32" w:name="_Ref355594655"/>
       <w:r>
         <w:t xml:space="preserve">Tabela </w:t>
       </w:r>
-      <w:fldSimple w:instr=" SEQ Tabela \* ARABIC ">
-        <w:r>
-          <w:rPr>
-            <w:noProof/>
-          </w:rPr>
-          <w:t>8</w:t>
-        </w:r>
-      </w:fldSimple>
-      <w:bookmarkEnd w:id="31"/>
+      <w:r>
+        <w:fldChar w:fldCharType="begin"/>
+      </w:r>
+      <w:r>
+        <w:instrText xml:space="preserve"> SEQ Tabela \* ARABIC </w:instrText>
+      </w:r>
+      <w:r>
+        <w:fldChar w:fldCharType="separate"/>
+      </w:r>
+      <w:r>
+        <w:rPr>
+          <w:noProof/>
+        </w:rPr>
+        <w:t>8</w:t>
+      </w:r>
+      <w:r>
+        <w:rPr>
+          <w:noProof/>
+        </w:rPr>
+        <w:fldChar w:fldCharType="end"/>
+      </w:r>
+      <w:bookmarkEnd w:id="32"/>
       <w:r>
         <w:t>: Średnie czasy szeregowania najlepszych reguł uzyskane dla grafów testowych w fazie normalnego działania</w:t>
       </w:r>
     </w:p>
     <w:p>
       <w:r>
-        <w:lastRenderedPageBreak/>
         <w:t>Wyniki są bardzo zbliżone. Odstępstwem są czasy szeregowa</w:t>
       </w:r>
       <w:r>
@@ -32694,8 +32948,6 @@
       <w:r>
         <w:t xml:space="preserve"> Zwiększenie liczby iteracji pozwala na osiągnięcie dużo lepszych rezultatów w przypadku grafu gauss18.</w:t>
       </w:r>
-      <w:bookmarkStart w:id="32" w:name="_GoBack"/>
-      <w:bookmarkEnd w:id="32"/>
     </w:p>
     <w:sectPr>
       <w:pgSz w:w="11906" w:h="16838"/>
@@ -32769,7 +33021,15 @@
         <w:annotationRef/>
       </w:r>
       <w:r>
-        <w:t>Może odesłanie i porównanie do artykułu  Świtalski – Seredyński, tam wybrano 0.8</w:t>
+        <w:t xml:space="preserve">Może odesłanie i porównanie do artykułu  Świtalski – </w:t>
+      </w:r>
+      <w:proofErr w:type="spellStart"/>
+      <w:r>
+        <w:t>Seredyński</w:t>
+      </w:r>
+      <w:proofErr w:type="spellEnd"/>
+      <w:r>
+        <w:t>, tam wybrano 0.8</w:t>
       </w:r>
     </w:p>
   </w:comment>
@@ -32785,7 +33045,15 @@
         <w:annotationRef/>
       </w:r>
       <w:r>
-        <w:t>Czy coś tu szerzej opisać? Przebiegi typowe są podobne do tych w intree i nie wnoszą nic nowego.</w:t>
+        <w:t xml:space="preserve">Czy coś tu szerzej opisać? Przebiegi typowe są podobne do tych w </w:t>
+      </w:r>
+      <w:proofErr w:type="spellStart"/>
+      <w:r>
+        <w:t>intree</w:t>
+      </w:r>
+      <w:proofErr w:type="spellEnd"/>
+      <w:r>
+        <w:t xml:space="preserve"> i nie wnoszą nic nowego.</w:t>
       </w:r>
     </w:p>
   </w:comment>
@@ -32917,7 +33185,7 @@
       </w:r>
     </w:p>
   </w:comment>
-  <w:comment w:id="29" w:author="Paweł Kaczanowski" w:date="2013-05-06T08:50:00Z" w:initials="PK">
+  <w:comment w:id="30" w:author="Paweł Kaczanowski" w:date="2013-05-06T08:50:00Z" w:initials="PK">
     <w:p>
       <w:pPr>
         <w:pStyle w:val="Tekstkomentarza"/>
@@ -32933,7 +33201,7 @@
       </w:r>
     </w:p>
   </w:comment>
-  <w:comment w:id="30" w:author="Paweł Kaczanowski" w:date="2013-05-06T09:19:00Z" w:initials="PK">
+  <w:comment w:id="31" w:author="Paweł Kaczanowski" w:date="2013-05-06T09:19:00Z" w:initials="PK">
     <w:p>
       <w:pPr>
         <w:pStyle w:val="Tekstkomentarza"/>
@@ -36416,11 +36684,11 @@
         </c:dLbls>
         <c:marker val="1"/>
         <c:smooth val="0"/>
-        <c:axId val="114920832"/>
-        <c:axId val="118679040"/>
+        <c:axId val="79475072"/>
+        <c:axId val="79477376"/>
       </c:lineChart>
       <c:catAx>
-        <c:axId val="114920832"/>
+        <c:axId val="79475072"/>
         <c:scaling>
           <c:orientation val="minMax"/>
         </c:scaling>
@@ -36430,7 +36698,7 @@
         <c:majorTickMark val="none"/>
         <c:minorTickMark val="none"/>
         <c:tickLblPos val="nextTo"/>
-        <c:crossAx val="118679040"/>
+        <c:crossAx val="79477376"/>
         <c:crosses val="autoZero"/>
         <c:auto val="1"/>
         <c:lblAlgn val="ctr"/>
@@ -36440,7 +36708,7 @@
         <c:noMultiLvlLbl val="0"/>
       </c:catAx>
       <c:valAx>
-        <c:axId val="118679040"/>
+        <c:axId val="79477376"/>
         <c:scaling>
           <c:orientation val="minMax"/>
         </c:scaling>
@@ -36456,7 +36724,7 @@
             <a:noFill/>
           </a:ln>
         </c:spPr>
-        <c:crossAx val="114920832"/>
+        <c:crossAx val="79475072"/>
         <c:crosses val="autoZero"/>
         <c:crossBetween val="between"/>
         <c:minorUnit val="0.4"/>
@@ -38424,11 +38692,11 @@
         </c:dLbls>
         <c:marker val="1"/>
         <c:smooth val="0"/>
-        <c:axId val="64178432"/>
-        <c:axId val="112984064"/>
+        <c:axId val="56077696"/>
+        <c:axId val="56083584"/>
       </c:lineChart>
       <c:catAx>
-        <c:axId val="64178432"/>
+        <c:axId val="56077696"/>
         <c:scaling>
           <c:orientation val="minMax"/>
         </c:scaling>
@@ -38438,7 +38706,7 @@
         <c:majorTickMark val="none"/>
         <c:minorTickMark val="none"/>
         <c:tickLblPos val="nextTo"/>
-        <c:crossAx val="112984064"/>
+        <c:crossAx val="56083584"/>
         <c:crosses val="autoZero"/>
         <c:auto val="1"/>
         <c:lblAlgn val="ctr"/>
@@ -38448,7 +38716,7 @@
         <c:noMultiLvlLbl val="0"/>
       </c:catAx>
       <c:valAx>
-        <c:axId val="112984064"/>
+        <c:axId val="56083584"/>
         <c:scaling>
           <c:orientation val="minMax"/>
         </c:scaling>
@@ -38459,7 +38727,7 @@
         <c:majorTickMark val="none"/>
         <c:minorTickMark val="none"/>
         <c:tickLblPos val="nextTo"/>
-        <c:crossAx val="64178432"/>
+        <c:crossAx val="56077696"/>
         <c:crosses val="autoZero"/>
         <c:crossBetween val="between"/>
         <c:minorUnit val="5"/>
@@ -39783,11 +40051,11 @@
         </c:dLbls>
         <c:marker val="1"/>
         <c:smooth val="0"/>
-        <c:axId val="113009024"/>
-        <c:axId val="113010560"/>
+        <c:axId val="61867520"/>
+        <c:axId val="61869056"/>
       </c:lineChart>
       <c:catAx>
-        <c:axId val="113009024"/>
+        <c:axId val="61867520"/>
         <c:scaling>
           <c:orientation val="minMax"/>
         </c:scaling>
@@ -39797,7 +40065,7 @@
         <c:majorTickMark val="none"/>
         <c:minorTickMark val="none"/>
         <c:tickLblPos val="nextTo"/>
-        <c:crossAx val="113010560"/>
+        <c:crossAx val="61869056"/>
         <c:crosses val="autoZero"/>
         <c:auto val="1"/>
         <c:lblAlgn val="ctr"/>
@@ -39806,7 +40074,7 @@
         <c:noMultiLvlLbl val="0"/>
       </c:catAx>
       <c:valAx>
-        <c:axId val="113010560"/>
+        <c:axId val="61869056"/>
         <c:scaling>
           <c:orientation val="minMax"/>
           <c:min val="40"/>
@@ -39818,7 +40086,7 @@
         <c:majorTickMark val="none"/>
         <c:minorTickMark val="none"/>
         <c:tickLblPos val="nextTo"/>
-        <c:crossAx val="113009024"/>
+        <c:crossAx val="61867520"/>
         <c:crosses val="autoZero"/>
         <c:crossBetween val="between"/>
       </c:valAx>
@@ -41141,11 +41409,11 @@
         </c:dLbls>
         <c:marker val="1"/>
         <c:smooth val="0"/>
-        <c:axId val="113023232"/>
-        <c:axId val="113037312"/>
+        <c:axId val="61881728"/>
+        <c:axId val="61887616"/>
       </c:lineChart>
       <c:catAx>
-        <c:axId val="113023232"/>
+        <c:axId val="61881728"/>
         <c:scaling>
           <c:orientation val="minMax"/>
         </c:scaling>
@@ -41155,7 +41423,7 @@
         <c:majorTickMark val="none"/>
         <c:minorTickMark val="none"/>
         <c:tickLblPos val="nextTo"/>
-        <c:crossAx val="113037312"/>
+        <c:crossAx val="61887616"/>
         <c:crosses val="autoZero"/>
         <c:auto val="1"/>
         <c:lblAlgn val="ctr"/>
@@ -41163,7 +41431,7 @@
         <c:noMultiLvlLbl val="0"/>
       </c:catAx>
       <c:valAx>
-        <c:axId val="113037312"/>
+        <c:axId val="61887616"/>
         <c:scaling>
           <c:orientation val="minMax"/>
         </c:scaling>
@@ -41179,7 +41447,7 @@
             <a:noFill/>
           </a:ln>
         </c:spPr>
-        <c:crossAx val="113023232"/>
+        <c:crossAx val="61881728"/>
         <c:crosses val="autoZero"/>
         <c:crossBetween val="between"/>
       </c:valAx>
@@ -42502,11 +42770,11 @@
         </c:dLbls>
         <c:marker val="1"/>
         <c:smooth val="0"/>
-        <c:axId val="113058176"/>
-        <c:axId val="113059712"/>
+        <c:axId val="61920768"/>
+        <c:axId val="61922304"/>
       </c:lineChart>
       <c:catAx>
-        <c:axId val="113058176"/>
+        <c:axId val="61920768"/>
         <c:scaling>
           <c:orientation val="minMax"/>
         </c:scaling>
@@ -42516,7 +42784,7 @@
         <c:majorTickMark val="out"/>
         <c:minorTickMark val="none"/>
         <c:tickLblPos val="nextTo"/>
-        <c:crossAx val="113059712"/>
+        <c:crossAx val="61922304"/>
         <c:crosses val="autoZero"/>
         <c:auto val="1"/>
         <c:lblAlgn val="ctr"/>
@@ -42524,7 +42792,7 @@
         <c:noMultiLvlLbl val="0"/>
       </c:catAx>
       <c:valAx>
-        <c:axId val="113059712"/>
+        <c:axId val="61922304"/>
         <c:scaling>
           <c:orientation val="minMax"/>
         </c:scaling>
@@ -42535,7 +42803,7 @@
         <c:majorTickMark val="out"/>
         <c:minorTickMark val="none"/>
         <c:tickLblPos val="nextTo"/>
-        <c:crossAx val="113058176"/>
+        <c:crossAx val="61920768"/>
         <c:crosses val="autoZero"/>
         <c:crossBetween val="between"/>
       </c:valAx>
@@ -43858,11 +44126,11 @@
         </c:dLbls>
         <c:marker val="1"/>
         <c:smooth val="0"/>
-        <c:axId val="113084672"/>
-        <c:axId val="113094656"/>
+        <c:axId val="61939072"/>
+        <c:axId val="61961344"/>
       </c:lineChart>
       <c:catAx>
-        <c:axId val="113084672"/>
+        <c:axId val="61939072"/>
         <c:scaling>
           <c:orientation val="minMax"/>
         </c:scaling>
@@ -43872,7 +44140,7 @@
         <c:majorTickMark val="out"/>
         <c:minorTickMark val="none"/>
         <c:tickLblPos val="nextTo"/>
-        <c:crossAx val="113094656"/>
+        <c:crossAx val="61961344"/>
         <c:crosses val="autoZero"/>
         <c:auto val="1"/>
         <c:lblAlgn val="ctr"/>
@@ -43881,7 +44149,7 @@
         <c:noMultiLvlLbl val="0"/>
       </c:catAx>
       <c:valAx>
-        <c:axId val="113094656"/>
+        <c:axId val="61961344"/>
         <c:scaling>
           <c:orientation val="minMax"/>
         </c:scaling>
@@ -43892,7 +44160,7 @@
         <c:majorTickMark val="out"/>
         <c:minorTickMark val="none"/>
         <c:tickLblPos val="nextTo"/>
-        <c:crossAx val="113084672"/>
+        <c:crossAx val="61939072"/>
         <c:crosses val="autoZero"/>
         <c:crossBetween val="between"/>
       </c:valAx>
@@ -45215,11 +45483,11 @@
         </c:dLbls>
         <c:marker val="1"/>
         <c:smooth val="0"/>
-        <c:axId val="114295168"/>
-        <c:axId val="114296704"/>
+        <c:axId val="61969920"/>
+        <c:axId val="61971456"/>
       </c:lineChart>
       <c:catAx>
-        <c:axId val="114295168"/>
+        <c:axId val="61969920"/>
         <c:scaling>
           <c:orientation val="minMax"/>
         </c:scaling>
@@ -45229,7 +45497,7 @@
         <c:majorTickMark val="none"/>
         <c:minorTickMark val="none"/>
         <c:tickLblPos val="nextTo"/>
-        <c:crossAx val="114296704"/>
+        <c:crossAx val="61971456"/>
         <c:crosses val="autoZero"/>
         <c:auto val="1"/>
         <c:lblAlgn val="ctr"/>
@@ -45238,7 +45506,7 @@
         <c:noMultiLvlLbl val="0"/>
       </c:catAx>
       <c:valAx>
-        <c:axId val="114296704"/>
+        <c:axId val="61971456"/>
         <c:scaling>
           <c:orientation val="minMax"/>
         </c:scaling>
@@ -45254,7 +45522,7 @@
             <a:noFill/>
           </a:ln>
         </c:spPr>
-        <c:crossAx val="114295168"/>
+        <c:crossAx val="61969920"/>
         <c:crosses val="autoZero"/>
         <c:crossBetween val="between"/>
       </c:valAx>
@@ -46577,11 +46845,11 @@
         </c:dLbls>
         <c:marker val="1"/>
         <c:smooth val="0"/>
-        <c:axId val="114321664"/>
-        <c:axId val="114331648"/>
+        <c:axId val="79109504"/>
+        <c:axId val="79111296"/>
       </c:lineChart>
       <c:catAx>
-        <c:axId val="114321664"/>
+        <c:axId val="79109504"/>
         <c:scaling>
           <c:orientation val="minMax"/>
         </c:scaling>
@@ -46591,7 +46859,7 @@
         <c:majorTickMark val="none"/>
         <c:minorTickMark val="none"/>
         <c:tickLblPos val="nextTo"/>
-        <c:crossAx val="114331648"/>
+        <c:crossAx val="79111296"/>
         <c:crosses val="autoZero"/>
         <c:auto val="1"/>
         <c:lblAlgn val="ctr"/>
@@ -46599,7 +46867,7 @@
         <c:noMultiLvlLbl val="0"/>
       </c:catAx>
       <c:valAx>
-        <c:axId val="114331648"/>
+        <c:axId val="79111296"/>
         <c:scaling>
           <c:orientation val="minMax"/>
           <c:min val="70"/>
@@ -46616,7 +46884,7 @@
             <a:noFill/>
           </a:ln>
         </c:spPr>
-        <c:crossAx val="114321664"/>
+        <c:crossAx val="79109504"/>
         <c:crosses val="autoZero"/>
         <c:crossBetween val="between"/>
       </c:valAx>
@@ -47939,11 +48207,11 @@
         </c:dLbls>
         <c:marker val="1"/>
         <c:smooth val="0"/>
-        <c:axId val="114344320"/>
-        <c:axId val="114345856"/>
+        <c:axId val="79123968"/>
+        <c:axId val="79125504"/>
       </c:lineChart>
       <c:catAx>
-        <c:axId val="114344320"/>
+        <c:axId val="79123968"/>
         <c:scaling>
           <c:orientation val="minMax"/>
         </c:scaling>
@@ -47953,7 +48221,7 @@
         <c:majorTickMark val="none"/>
         <c:minorTickMark val="none"/>
         <c:tickLblPos val="nextTo"/>
-        <c:crossAx val="114345856"/>
+        <c:crossAx val="79125504"/>
         <c:crosses val="autoZero"/>
         <c:auto val="1"/>
         <c:lblAlgn val="ctr"/>
@@ -47961,7 +48229,7 @@
         <c:noMultiLvlLbl val="0"/>
       </c:catAx>
       <c:valAx>
-        <c:axId val="114345856"/>
+        <c:axId val="79125504"/>
         <c:scaling>
           <c:orientation val="minMax"/>
           <c:min val="40"/>
@@ -47978,7 +48246,7 @@
             <a:noFill/>
           </a:ln>
         </c:spPr>
-        <c:crossAx val="114344320"/>
+        <c:crossAx val="79123968"/>
         <c:crosses val="autoZero"/>
         <c:crossBetween val="between"/>
       </c:valAx>
@@ -48287,7 +48555,7 @@
 </file>
 
 <file path=customXml/itemProps1.xml><?xml version="1.0" encoding="utf-8"?>
-<ds:datastoreItem xmlns:ds="http://schemas.openxmlformats.org/officeDocument/2006/customXml" ds:itemID="{5B23BD6C-215B-45B0-92F0-042737317727}">
+<ds:datastoreItem xmlns:ds="http://schemas.openxmlformats.org/officeDocument/2006/customXml" ds:itemID="{B4BC0704-9C4B-411D-82B9-8B43FF19E658}">
   <ds:schemaRefs>
     <ds:schemaRef ds:uri="http://schemas.openxmlformats.org/officeDocument/2006/bibliography"/>
   </ds:schemaRefs>

</xml_diff>